<commit_message>
Send KMU Statistics HomeWork
</commit_message>
<xml_diff>
--- a/KMU/Second Semester/Statistics/0924/0910_Practice.docx
+++ b/KMU/Second Semester/Statistics/0924/0910_Practice.docx
@@ -32,33 +32,7 @@
           <w:sz w:val="39"/>
           <w:szCs w:val="39"/>
         </w:rPr>
-        <w:t xml:space="preserve">Practice 1 </w:t>
-      </w:r>
-      <w:proofErr w:type="gramStart"/>
-      <w:r>
-        <w:rPr>
-          <w:rFonts w:ascii="Helvetica" w:eastAsia="굴림" w:hAnsi="Helvetica" w:cs="Helvetica"/>
-          <w:b/>
-          <w:bCs/>
-          <w:color w:val="000000"/>
-          <w:kern w:val="36"/>
-          <w:sz w:val="39"/>
-          <w:szCs w:val="39"/>
-        </w:rPr>
-        <w:t>( until</w:t>
-      </w:r>
-      <w:proofErr w:type="gramEnd"/>
-      <w:r>
-        <w:rPr>
-          <w:rFonts w:ascii="Helvetica" w:eastAsia="굴림" w:hAnsi="Helvetica" w:cs="Helvetica"/>
-          <w:b/>
-          <w:bCs/>
-          <w:color w:val="000000"/>
-          <w:kern w:val="36"/>
-          <w:sz w:val="39"/>
-          <w:szCs w:val="39"/>
-        </w:rPr>
-        <w:t xml:space="preserve"> 2016-10-01 09:00 )</w:t>
+        <w:t>Practice 1 ( until 2016-10-01 09:00 )</w:t>
       </w:r>
     </w:p>
     <w:p>
@@ -165,7 +139,6 @@
         </w:rPr>
         <w:t xml:space="preserve"> </w:t>
       </w:r>
-      <w:proofErr w:type="spellStart"/>
       <w:r>
         <w:rPr>
           <w:rFonts w:ascii="Helvetica" w:eastAsia="굴림" w:hAnsi="Helvetica" w:cs="Helvetica"/>
@@ -178,7 +151,6 @@
         </w:rPr>
         <w:t>범죄율</w:t>
       </w:r>
-      <w:proofErr w:type="spellEnd"/>
       <w:r>
         <w:rPr>
           <w:rFonts w:ascii="Helvetica" w:eastAsia="굴림" w:hAnsi="Helvetica" w:cs="Helvetica"/>
@@ -263,7 +235,6 @@
         </w:rPr>
         <w:t xml:space="preserve"> </w:t>
       </w:r>
-      <w:proofErr w:type="spellStart"/>
       <w:r>
         <w:rPr>
           <w:rFonts w:ascii="Helvetica" w:eastAsia="굴림" w:hAnsi="Helvetica" w:cs="Helvetica"/>
@@ -276,7 +247,6 @@
         </w:rPr>
         <w:t>발생건을</w:t>
       </w:r>
-      <w:proofErr w:type="spellEnd"/>
       <w:r>
         <w:rPr>
           <w:rFonts w:ascii="Helvetica" w:eastAsia="굴림" w:hAnsi="Helvetica" w:cs="Helvetica"/>
@@ -942,7 +912,6 @@
         </w:rPr>
         <w:t xml:space="preserve"> </w:t>
       </w:r>
-      <w:proofErr w:type="spellStart"/>
       <w:r>
         <w:rPr>
           <w:rFonts w:ascii="Helvetica" w:eastAsia="굴림" w:hAnsi="Helvetica" w:cs="Helvetica"/>
@@ -952,7 +921,6 @@
         </w:rPr>
         <w:t>산점도를</w:t>
       </w:r>
-      <w:proofErr w:type="spellEnd"/>
       <w:r>
         <w:rPr>
           <w:rFonts w:ascii="Helvetica" w:eastAsia="굴림" w:hAnsi="Helvetica" w:cs="Helvetica"/>
@@ -962,7 +930,6 @@
         </w:rPr>
         <w:t xml:space="preserve"> </w:t>
       </w:r>
-      <w:proofErr w:type="spellStart"/>
       <w:r>
         <w:rPr>
           <w:rFonts w:ascii="Helvetica" w:eastAsia="굴림" w:hAnsi="Helvetica" w:cs="Helvetica"/>
@@ -972,7 +939,6 @@
         </w:rPr>
         <w:t>단변량</w:t>
       </w:r>
-      <w:proofErr w:type="spellEnd"/>
       <w:r>
         <w:rPr>
           <w:rFonts w:ascii="Helvetica" w:eastAsia="굴림" w:hAnsi="Helvetica" w:cs="Helvetica"/>
@@ -1018,7 +984,6 @@
         </w:rPr>
         <w:t xml:space="preserve"> </w:t>
       </w:r>
-      <w:proofErr w:type="spellStart"/>
       <w:r>
         <w:rPr>
           <w:rFonts w:ascii="Helvetica" w:eastAsia="굴림" w:hAnsi="Helvetica" w:cs="Helvetica"/>
@@ -1028,7 +993,6 @@
         </w:rPr>
         <w:t>그리시오</w:t>
       </w:r>
-      <w:proofErr w:type="spellEnd"/>
       <w:r>
         <w:rPr>
           <w:rFonts w:ascii="Helvetica" w:eastAsia="굴림" w:hAnsi="Helvetica" w:cs="Helvetica"/>
@@ -1074,7 +1038,6 @@
         </w:rPr>
         <w:t xml:space="preserve"> </w:t>
       </w:r>
-      <w:proofErr w:type="spellStart"/>
       <w:r>
         <w:rPr>
           <w:rFonts w:ascii="Helvetica" w:eastAsia="굴림" w:hAnsi="Helvetica" w:cs="Helvetica"/>
@@ -1084,7 +1047,6 @@
         </w:rPr>
         <w:t>살피시오</w:t>
       </w:r>
-      <w:proofErr w:type="spellEnd"/>
       <w:r>
         <w:rPr>
           <w:rFonts w:ascii="Helvetica" w:eastAsia="굴림" w:hAnsi="Helvetica" w:cs="Helvetica"/>
@@ -1191,18 +1153,7 @@
                 <w:sz w:val="21"/>
                 <w:szCs w:val="21"/>
               </w:rPr>
-              <w:t>"../0910/crime.csv</w:t>
-            </w:r>
-            <w:proofErr w:type="gramStart"/>
-            <w:r>
-              <w:rPr>
-                <w:rStyle w:val="s"/>
-                <w:rFonts w:ascii="Courier New" w:hAnsi="Courier New" w:cs="Courier New"/>
-                <w:color w:val="BA2121"/>
-                <w:sz w:val="21"/>
-                <w:szCs w:val="21"/>
-              </w:rPr>
-              <w:t>"</w:t>
+              <w:t>"../0910/crime.csv"</w:t>
             </w:r>
             <w:r>
               <w:rPr>
@@ -1214,7 +1165,6 @@
               </w:rPr>
               <w:t>,</w:t>
             </w:r>
-            <w:proofErr w:type="spellStart"/>
             <w:r>
               <w:rPr>
                 <w:rFonts w:ascii="Courier New" w:hAnsi="Courier New" w:cs="Courier New"/>
@@ -1224,8 +1174,6 @@
               </w:rPr>
               <w:t>stringsAsFactors</w:t>
             </w:r>
-            <w:proofErr w:type="spellEnd"/>
-            <w:proofErr w:type="gramEnd"/>
             <w:r>
               <w:rPr>
                 <w:rStyle w:val="o"/>
@@ -1270,8 +1218,6 @@
                 <w:szCs w:val="21"/>
               </w:rPr>
             </w:pPr>
-            <w:proofErr w:type="spellStart"/>
-            <w:proofErr w:type="gramStart"/>
             <w:r>
               <w:rPr>
                 <w:rFonts w:ascii="Courier New" w:hAnsi="Courier New" w:cs="Courier New"/>
@@ -1281,8 +1227,6 @@
               </w:rPr>
               <w:t>pairs.panels</w:t>
             </w:r>
-            <w:proofErr w:type="spellEnd"/>
-            <w:proofErr w:type="gramEnd"/>
             <w:r>
               <w:rPr>
                 <w:rStyle w:val="p"/>
@@ -1330,19 +1274,8 @@
                 <w:sz w:val="21"/>
                 <w:szCs w:val="21"/>
               </w:rPr>
-              <w:t>])</w:t>
-            </w:r>
-            <w:r>
-              <w:rPr>
-                <w:rStyle w:val="p"/>
-                <w:rFonts w:ascii="Courier New" w:hAnsi="Courier New" w:cs="Courier New"/>
-                <w:color w:val="333333"/>
-                <w:sz w:val="21"/>
-                <w:szCs w:val="21"/>
-              </w:rPr>
-              <w:t xml:space="preserve">  # </w:t>
-            </w:r>
-            <w:proofErr w:type="spellStart"/>
+              <w:t xml:space="preserve">])  # </w:t>
+            </w:r>
             <w:r>
               <w:rPr>
                 <w:rStyle w:val="p"/>
@@ -1351,18 +1284,7 @@
                 <w:sz w:val="21"/>
                 <w:szCs w:val="21"/>
               </w:rPr>
-              <w:t>Cor</w:t>
-            </w:r>
-            <w:proofErr w:type="spellEnd"/>
-            <w:r>
-              <w:rPr>
-                <w:rStyle w:val="p"/>
-                <w:rFonts w:ascii="Courier New" w:hAnsi="Courier New" w:cs="Courier New" w:hint="eastAsia"/>
-                <w:color w:val="333333"/>
-                <w:sz w:val="21"/>
-                <w:szCs w:val="21"/>
-              </w:rPr>
-              <w:t xml:space="preserve"> : 0.28</w:t>
+              <w:t>Cor : 0.28</w:t>
             </w:r>
           </w:p>
           <w:p>
@@ -1372,7 +1294,7 @@
               <w:wordWrap w:val="0"/>
               <w:jc w:val="center"/>
               <w:rPr>
-                <w:rFonts w:ascii="Courier New" w:hAnsi="Courier New" w:cs="Courier New" w:hint="eastAsia"/>
+                <w:rFonts w:ascii="Courier New" w:hAnsi="Courier New" w:cs="Courier New"/>
                 <w:color w:val="333333"/>
                 <w:sz w:val="21"/>
                 <w:szCs w:val="21"/>
@@ -1401,7 +1323,7 @@
                           <pic:cNvPicPr/>
                         </pic:nvPicPr>
                         <pic:blipFill>
-                          <a:blip r:embed="rId5">
+                          <a:blip r:embed="rId7">
                             <a:extLst>
                               <a:ext uri="{28A0092B-C50C-407E-A947-70E740481C1C}">
                                 <a14:useLocalDpi xmlns:a14="http://schemas.microsoft.com/office/drawing/2010/main" val="0"/>
@@ -1460,7 +1382,7 @@
         <w:ind w:right="480"/>
         <w:jc w:val="left"/>
         <w:rPr>
-          <w:rFonts w:ascii="Helvetica" w:eastAsia="굴림" w:hAnsi="Helvetica" w:cs="Helvetica" w:hint="eastAsia"/>
+          <w:rFonts w:ascii="Helvetica" w:eastAsia="굴림" w:hAnsi="Helvetica" w:cs="Helvetica"/>
           <w:color w:val="000000"/>
           <w:kern w:val="0"/>
           <w:szCs w:val="21"/>
@@ -1525,7 +1447,6 @@
         </w:rPr>
         <w:t xml:space="preserve"> </w:t>
       </w:r>
-      <w:proofErr w:type="spellStart"/>
       <w:r>
         <w:rPr>
           <w:rFonts w:ascii="Helvetica" w:eastAsia="굴림" w:hAnsi="Helvetica" w:cs="Helvetica"/>
@@ -1535,7 +1456,6 @@
         </w:rPr>
         <w:t>이상점</w:t>
       </w:r>
-      <w:proofErr w:type="spellEnd"/>
       <w:r>
         <w:rPr>
           <w:rFonts w:ascii="Helvetica" w:eastAsia="굴림" w:hAnsi="Helvetica" w:cs="Helvetica"/>
@@ -1797,7 +1717,6 @@
         </w:rPr>
         <w:t xml:space="preserve"> </w:t>
       </w:r>
-      <w:proofErr w:type="spellStart"/>
       <w:r>
         <w:rPr>
           <w:rFonts w:ascii="Helvetica" w:eastAsia="굴림" w:hAnsi="Helvetica" w:cs="Helvetica"/>
@@ -1807,7 +1726,6 @@
         </w:rPr>
         <w:t>살피시오</w:t>
       </w:r>
-      <w:proofErr w:type="spellEnd"/>
       <w:r>
         <w:rPr>
           <w:rFonts w:ascii="Helvetica" w:eastAsia="굴림" w:hAnsi="Helvetica" w:cs="Helvetica"/>
@@ -1829,7 +1747,7 @@
         <w:ind w:right="480"/>
         <w:jc w:val="left"/>
         <w:rPr>
-          <w:rFonts w:ascii="Helvetica" w:eastAsia="굴림" w:hAnsi="Helvetica" w:cs="Helvetica" w:hint="eastAsia"/>
+          <w:rFonts w:ascii="Helvetica" w:eastAsia="굴림" w:hAnsi="Helvetica" w:cs="Helvetica"/>
           <w:color w:val="000000"/>
           <w:kern w:val="0"/>
           <w:szCs w:val="21"/>
@@ -1867,7 +1785,6 @@
                 <w:szCs w:val="21"/>
               </w:rPr>
             </w:pPr>
-            <w:proofErr w:type="gramStart"/>
             <w:r>
               <w:rPr>
                 <w:rFonts w:ascii="Courier New" w:hAnsi="Courier New" w:cs="Courier New"/>
@@ -1887,8 +1804,6 @@
               </w:rPr>
               <w:t>(</w:t>
             </w:r>
-            <w:proofErr w:type="spellStart"/>
-            <w:proofErr w:type="gramEnd"/>
             <w:r>
               <w:rPr>
                 <w:rFonts w:ascii="Courier New" w:hAnsi="Courier New" w:cs="Courier New"/>
@@ -1917,7 +1832,6 @@
               </w:rPr>
               <w:t>burglary</w:t>
             </w:r>
-            <w:proofErr w:type="spellEnd"/>
             <w:r>
               <w:rPr>
                 <w:rStyle w:val="p"/>
@@ -1935,17 +1849,7 @@
                 <w:sz w:val="21"/>
                 <w:szCs w:val="21"/>
               </w:rPr>
-              <w:t xml:space="preserve"> </w:t>
-            </w:r>
-            <w:proofErr w:type="spellStart"/>
-            <w:r>
-              <w:rPr>
-                <w:rFonts w:ascii="Courier New" w:hAnsi="Courier New" w:cs="Courier New"/>
-                <w:color w:val="333333"/>
-                <w:sz w:val="21"/>
-                <w:szCs w:val="21"/>
-              </w:rPr>
-              <w:t>Crime</w:t>
+              <w:t xml:space="preserve"> Crime</w:t>
             </w:r>
             <w:r>
               <w:rPr>
@@ -1985,7 +1889,6 @@
               </w:rPr>
               <w:t>xlim</w:t>
             </w:r>
-            <w:proofErr w:type="spellEnd"/>
             <w:r>
               <w:rPr>
                 <w:rStyle w:val="o"/>
@@ -2088,7 +1991,6 @@
               </w:rPr>
               <w:t>(</w:t>
             </w:r>
-            <w:proofErr w:type="spellStart"/>
             <w:r>
               <w:rPr>
                 <w:rFonts w:ascii="Courier New" w:hAnsi="Courier New" w:cs="Courier New"/>
@@ -2108,7 +2010,6 @@
               </w:rPr>
               <w:t>$</w:t>
             </w:r>
-            <w:proofErr w:type="gramStart"/>
             <w:r>
               <w:rPr>
                 <w:rFonts w:ascii="Courier New" w:hAnsi="Courier New" w:cs="Courier New"/>
@@ -2137,7 +2038,6 @@
               </w:rPr>
               <w:t>Crime</w:t>
             </w:r>
-            <w:proofErr w:type="gramEnd"/>
             <w:r>
               <w:rPr>
                 <w:rStyle w:val="o"/>
@@ -2176,7 +2076,6 @@
               </w:rPr>
               <w:t>labels</w:t>
             </w:r>
-            <w:proofErr w:type="spellEnd"/>
             <w:r>
               <w:rPr>
                 <w:rStyle w:val="o"/>
@@ -2187,7 +2086,6 @@
               </w:rPr>
               <w:t>=</w:t>
             </w:r>
-            <w:proofErr w:type="spellStart"/>
             <w:r>
               <w:rPr>
                 <w:rFonts w:ascii="Courier New" w:hAnsi="Courier New" w:cs="Courier New"/>
@@ -2216,7 +2114,6 @@
               </w:rPr>
               <w:t>state</w:t>
             </w:r>
-            <w:proofErr w:type="spellEnd"/>
             <w:r>
               <w:rPr>
                 <w:rStyle w:val="p"/>
@@ -2321,7 +2218,7 @@
               <w:ind w:left="480" w:right="480"/>
               <w:jc w:val="center"/>
               <w:rPr>
-                <w:rFonts w:ascii="Helvetica" w:eastAsia="굴림" w:hAnsi="Helvetica" w:cs="Helvetica" w:hint="eastAsia"/>
+                <w:rFonts w:ascii="Helvetica" w:eastAsia="굴림" w:hAnsi="Helvetica" w:cs="Helvetica"/>
                 <w:color w:val="000000"/>
                 <w:kern w:val="0"/>
                 <w:sz w:val="21"/>
@@ -2352,7 +2249,7 @@
                           <pic:cNvPicPr/>
                         </pic:nvPicPr>
                         <pic:blipFill>
-                          <a:blip r:embed="rId6" cstate="print">
+                          <a:blip r:embed="rId8" cstate="print">
                             <a:extLst>
                               <a:ext uri="{28A0092B-C50C-407E-A947-70E740481C1C}">
                                 <a14:useLocalDpi xmlns:a14="http://schemas.microsoft.com/office/drawing/2010/main" val="0"/>
@@ -2464,7 +2361,6 @@
               </w:rPr>
               <w:t>=</w:t>
             </w:r>
-            <w:proofErr w:type="gramStart"/>
             <w:r>
               <w:rPr>
                 <w:rStyle w:val="kp"/>
@@ -2485,7 +2381,6 @@
               </w:rPr>
               <w:t>(</w:t>
             </w:r>
-            <w:proofErr w:type="gramEnd"/>
             <w:r>
               <w:rPr>
                 <w:rStyle w:val="kt"/>
@@ -2514,9 +2409,18 @@
                 <w:sz w:val="21"/>
                 <w:szCs w:val="21"/>
               </w:rPr>
-              <w:t xml:space="preserve">"United </w:t>
-            </w:r>
-            <w:proofErr w:type="spellStart"/>
+              <w:t>"United States"</w:t>
+            </w:r>
+            <w:r>
+              <w:rPr>
+                <w:rStyle w:val="p"/>
+                <w:rFonts w:ascii="Courier New" w:hAnsi="Courier New" w:cs="Courier New"/>
+                <w:color w:val="333333"/>
+                <w:sz w:val="21"/>
+                <w:szCs w:val="21"/>
+              </w:rPr>
+              <w:t>,</w:t>
+            </w:r>
             <w:r>
               <w:rPr>
                 <w:rStyle w:val="s"/>
@@ -2525,38 +2429,7 @@
                 <w:sz w:val="21"/>
                 <w:szCs w:val="21"/>
               </w:rPr>
-              <w:t>States"</w:t>
-            </w:r>
-            <w:r>
-              <w:rPr>
-                <w:rStyle w:val="p"/>
-                <w:rFonts w:ascii="Courier New" w:hAnsi="Courier New" w:cs="Courier New"/>
-                <w:color w:val="333333"/>
-                <w:sz w:val="21"/>
-                <w:szCs w:val="21"/>
-              </w:rPr>
-              <w:t>,</w:t>
-            </w:r>
-            <w:r>
-              <w:rPr>
-                <w:rStyle w:val="s"/>
-                <w:rFonts w:ascii="Courier New" w:hAnsi="Courier New" w:cs="Courier New"/>
-                <w:color w:val="BA2121"/>
-                <w:sz w:val="21"/>
-                <w:szCs w:val="21"/>
-              </w:rPr>
-              <w:t>"District</w:t>
-            </w:r>
-            <w:proofErr w:type="spellEnd"/>
-            <w:r>
-              <w:rPr>
-                <w:rStyle w:val="s"/>
-                <w:rFonts w:ascii="Courier New" w:hAnsi="Courier New" w:cs="Courier New"/>
-                <w:color w:val="BA2121"/>
-                <w:sz w:val="21"/>
-                <w:szCs w:val="21"/>
-              </w:rPr>
-              <w:t xml:space="preserve"> of Columbia"</w:t>
+              <w:t>"District of Columbia"</w:t>
             </w:r>
             <w:r>
               <w:rPr>
@@ -2568,7 +2441,6 @@
               </w:rPr>
               <w:t>),</w:t>
             </w:r>
-            <w:proofErr w:type="spellStart"/>
             <w:r>
               <w:rPr>
                 <w:rFonts w:ascii="Courier New" w:hAnsi="Courier New" w:cs="Courier New"/>
@@ -2597,7 +2469,6 @@
               </w:rPr>
               <w:t>state</w:t>
             </w:r>
-            <w:proofErr w:type="spellEnd"/>
             <w:r>
               <w:rPr>
                 <w:rStyle w:val="p"/>
@@ -2621,7 +2492,6 @@
                 <w:szCs w:val="21"/>
               </w:rPr>
             </w:pPr>
-            <w:proofErr w:type="spellStart"/>
             <w:r>
               <w:rPr>
                 <w:rFonts w:ascii="Courier New" w:hAnsi="Courier New" w:cs="Courier New"/>
@@ -2631,7 +2501,6 @@
               </w:rPr>
               <w:t>clr</w:t>
             </w:r>
-            <w:proofErr w:type="spellEnd"/>
             <w:r>
               <w:rPr>
                 <w:rStyle w:val="o"/>
@@ -2662,7 +2531,6 @@
               </w:rPr>
               <w:t>(</w:t>
             </w:r>
-            <w:proofErr w:type="gramStart"/>
             <w:r>
               <w:rPr>
                 <w:rStyle w:val="m"/>
@@ -2693,7 +2561,6 @@
               </w:rPr>
               <w:t>dim</w:t>
             </w:r>
-            <w:proofErr w:type="gramEnd"/>
             <w:r>
               <w:rPr>
                 <w:rStyle w:val="p"/>
@@ -2756,7 +2623,6 @@
                 <w:szCs w:val="21"/>
               </w:rPr>
             </w:pPr>
-            <w:proofErr w:type="spellStart"/>
             <w:r>
               <w:rPr>
                 <w:rFonts w:ascii="Courier New" w:hAnsi="Courier New" w:cs="Courier New"/>
@@ -2766,7 +2632,6 @@
               </w:rPr>
               <w:t>clr</w:t>
             </w:r>
-            <w:proofErr w:type="spellEnd"/>
             <w:r>
               <w:rPr>
                 <w:rStyle w:val="p"/>
@@ -2858,7 +2723,6 @@
               </w:rPr>
               <w:t>Crime</w:t>
             </w:r>
-            <w:proofErr w:type="gramStart"/>
             <w:r>
               <w:rPr>
                 <w:rStyle w:val="p"/>
@@ -2877,37 +2741,64 @@
                 <w:sz w:val="21"/>
                 <w:szCs w:val="21"/>
               </w:rPr>
-              <w:t>-</w:t>
-            </w:r>
-            <w:proofErr w:type="gramEnd"/>
-            <w:r>
-              <w:rPr>
-                <w:rStyle w:val="m"/>
+              <w:t>-1</w:t>
+            </w:r>
+            <w:r>
+              <w:rPr>
+                <w:rStyle w:val="p"/>
+                <w:rFonts w:ascii="Courier New" w:hAnsi="Courier New" w:cs="Courier New"/>
+                <w:color w:val="333333"/>
+                <w:sz w:val="21"/>
+                <w:szCs w:val="21"/>
+              </w:rPr>
+              <w:t>],</w:t>
+            </w:r>
+            <w:r>
+              <w:rPr>
+                <w:rFonts w:ascii="Courier New" w:hAnsi="Courier New" w:cs="Courier New"/>
+                <w:color w:val="333333"/>
+                <w:sz w:val="21"/>
+                <w:szCs w:val="21"/>
+              </w:rPr>
+              <w:t>col</w:t>
+            </w:r>
+            <w:r>
+              <w:rPr>
+                <w:rStyle w:val="o"/>
                 <w:rFonts w:ascii="Courier New" w:hAnsi="Courier New" w:cs="Courier New"/>
                 <w:color w:val="666666"/>
                 <w:sz w:val="21"/>
                 <w:szCs w:val="21"/>
               </w:rPr>
-              <w:t>1</w:t>
-            </w:r>
-            <w:r>
-              <w:rPr>
-                <w:rStyle w:val="p"/>
-                <w:rFonts w:ascii="Courier New" w:hAnsi="Courier New" w:cs="Courier New"/>
-                <w:color w:val="333333"/>
-                <w:sz w:val="21"/>
-                <w:szCs w:val="21"/>
-              </w:rPr>
-              <w:t>],</w:t>
-            </w:r>
-            <w:r>
-              <w:rPr>
-                <w:rFonts w:ascii="Courier New" w:hAnsi="Courier New" w:cs="Courier New"/>
-                <w:color w:val="333333"/>
-                <w:sz w:val="21"/>
-                <w:szCs w:val="21"/>
-              </w:rPr>
-              <w:t>col</w:t>
+              <w:t>=</w:t>
+            </w:r>
+            <w:r>
+              <w:rPr>
+                <w:rFonts w:ascii="Courier New" w:hAnsi="Courier New" w:cs="Courier New"/>
+                <w:color w:val="333333"/>
+                <w:sz w:val="21"/>
+                <w:szCs w:val="21"/>
+              </w:rPr>
+              <w:t>clr</w:t>
+            </w:r>
+            <w:r>
+              <w:rPr>
+                <w:rStyle w:val="p"/>
+                <w:rFonts w:ascii="Courier New" w:hAnsi="Courier New" w:cs="Courier New"/>
+                <w:color w:val="333333"/>
+                <w:sz w:val="21"/>
+                <w:szCs w:val="21"/>
+              </w:rPr>
+              <w:t>,</w:t>
+            </w:r>
+            <w:r>
+              <w:rPr>
+                <w:rFonts w:ascii="Courier New" w:hAnsi="Courier New" w:cs="Courier New"/>
+                <w:color w:val="333333"/>
+                <w:sz w:val="21"/>
+                <w:szCs w:val="21"/>
+              </w:rPr>
+              <w:t>pch</w:t>
             </w:r>
             <w:r>
               <w:rPr>
@@ -2919,7 +2810,6 @@
               </w:rPr>
               <w:t>=</w:t>
             </w:r>
-            <w:proofErr w:type="spellStart"/>
             <w:r>
               <w:rPr>
                 <w:rFonts w:ascii="Courier New" w:hAnsi="Courier New" w:cs="Courier New"/>
@@ -2929,47 +2819,6 @@
               </w:rPr>
               <w:t>clr</w:t>
             </w:r>
-            <w:r>
-              <w:rPr>
-                <w:rStyle w:val="p"/>
-                <w:rFonts w:ascii="Courier New" w:hAnsi="Courier New" w:cs="Courier New"/>
-                <w:color w:val="333333"/>
-                <w:sz w:val="21"/>
-                <w:szCs w:val="21"/>
-              </w:rPr>
-              <w:t>,</w:t>
-            </w:r>
-            <w:r>
-              <w:rPr>
-                <w:rFonts w:ascii="Courier New" w:hAnsi="Courier New" w:cs="Courier New"/>
-                <w:color w:val="333333"/>
-                <w:sz w:val="21"/>
-                <w:szCs w:val="21"/>
-              </w:rPr>
-              <w:t>pch</w:t>
-            </w:r>
-            <w:proofErr w:type="spellEnd"/>
-            <w:r>
-              <w:rPr>
-                <w:rStyle w:val="o"/>
-                <w:rFonts w:ascii="Courier New" w:hAnsi="Courier New" w:cs="Courier New"/>
-                <w:color w:val="666666"/>
-                <w:sz w:val="21"/>
-                <w:szCs w:val="21"/>
-              </w:rPr>
-              <w:t>=</w:t>
-            </w:r>
-            <w:proofErr w:type="spellStart"/>
-            <w:r>
-              <w:rPr>
-                <w:rFonts w:ascii="Courier New" w:hAnsi="Courier New" w:cs="Courier New"/>
-                <w:color w:val="333333"/>
-                <w:sz w:val="21"/>
-                <w:szCs w:val="21"/>
-              </w:rPr>
-              <w:t>clr</w:t>
-            </w:r>
-            <w:proofErr w:type="spellEnd"/>
             <w:r>
               <w:rPr>
                 <w:rStyle w:val="p"/>
@@ -3028,7 +2877,7 @@
                           <pic:cNvPicPr/>
                         </pic:nvPicPr>
                         <pic:blipFill>
-                          <a:blip r:embed="rId7">
+                          <a:blip r:embed="rId9">
                             <a:extLst>
                               <a:ext uri="{28A0092B-C50C-407E-A947-70E740481C1C}">
                                 <a14:useLocalDpi xmlns:a14="http://schemas.microsoft.com/office/drawing/2010/main" val="0"/>
@@ -3144,25 +2993,14 @@
               </w:rPr>
               <w:t xml:space="preserve"> </w:t>
             </w:r>
-            <w:proofErr w:type="spellStart"/>
-            <w:r>
-              <w:rPr>
-                <w:rFonts w:ascii="Courier New" w:hAnsi="Courier New" w:cs="Courier New"/>
-                <w:color w:val="333333"/>
-                <w:sz w:val="21"/>
-                <w:szCs w:val="21"/>
-              </w:rPr>
-              <w:t>Cor</w:t>
-            </w:r>
-            <w:proofErr w:type="spellEnd"/>
-            <w:r>
-              <w:rPr>
-                <w:rFonts w:ascii="Courier New" w:hAnsi="Courier New" w:cs="Courier New"/>
-                <w:color w:val="333333"/>
-                <w:sz w:val="21"/>
-                <w:szCs w:val="21"/>
-              </w:rPr>
-              <w:t xml:space="preserve"> </w:t>
+            <w:r>
+              <w:rPr>
+                <w:rFonts w:ascii="Courier New" w:hAnsi="Courier New" w:cs="Courier New"/>
+                <w:color w:val="333333"/>
+                <w:sz w:val="21"/>
+                <w:szCs w:val="21"/>
+              </w:rPr>
+              <w:t xml:space="preserve">Cor </w:t>
             </w:r>
             <w:r>
               <w:rPr>
@@ -3202,27 +3040,7 @@
                 <w:sz w:val="21"/>
                 <w:szCs w:val="21"/>
               </w:rPr>
-              <w:t xml:space="preserve">Murder </w:t>
-            </w:r>
-            <w:proofErr w:type="gramStart"/>
-            <w:r>
-              <w:rPr>
-                <w:rFonts w:ascii="Courier New" w:hAnsi="Courier New" w:cs="Courier New"/>
-                <w:color w:val="333333"/>
-                <w:sz w:val="21"/>
-                <w:szCs w:val="21"/>
-              </w:rPr>
-              <w:t>Burglary :</w:t>
-            </w:r>
-            <w:proofErr w:type="gramEnd"/>
-            <w:r>
-              <w:rPr>
-                <w:rFonts w:ascii="Courier New" w:hAnsi="Courier New" w:cs="Courier New"/>
-                <w:color w:val="333333"/>
-                <w:sz w:val="21"/>
-                <w:szCs w:val="21"/>
-              </w:rPr>
-              <w:t xml:space="preserve"> 0.62</w:t>
+              <w:t>Murder Burglary : 0.62</w:t>
             </w:r>
           </w:p>
           <w:p>
@@ -3399,8 +3217,6 @@
                 <w:szCs w:val="21"/>
               </w:rPr>
             </w:pPr>
-            <w:proofErr w:type="spellStart"/>
-            <w:proofErr w:type="gramStart"/>
             <w:r>
               <w:rPr>
                 <w:rFonts w:ascii="Courier New" w:hAnsi="Courier New" w:cs="Courier New"/>
@@ -3410,8 +3226,6 @@
               </w:rPr>
               <w:t>pairs.panels</w:t>
             </w:r>
-            <w:proofErr w:type="spellEnd"/>
-            <w:proofErr w:type="gramEnd"/>
             <w:r>
               <w:rPr>
                 <w:rStyle w:val="p"/>
@@ -3480,33 +3294,7 @@
                 <w:sz w:val="21"/>
                 <w:szCs w:val="21"/>
               </w:rPr>
-              <w:t xml:space="preserve"># </w:t>
-            </w:r>
-            <w:proofErr w:type="spellStart"/>
-            <w:r>
-              <w:rPr>
-                <w:rStyle w:val="c1"/>
-                <w:rFonts w:ascii="Courier New" w:hAnsi="Courier New" w:cs="Courier New"/>
-                <w:i/>
-                <w:iCs/>
-                <w:color w:val="408080"/>
-                <w:sz w:val="21"/>
-                <w:szCs w:val="21"/>
-              </w:rPr>
-              <w:t>cor</w:t>
-            </w:r>
-            <w:proofErr w:type="spellEnd"/>
-            <w:r>
-              <w:rPr>
-                <w:rStyle w:val="c1"/>
-                <w:rFonts w:ascii="Courier New" w:hAnsi="Courier New" w:cs="Courier New"/>
-                <w:i/>
-                <w:iCs/>
-                <w:color w:val="408080"/>
-                <w:sz w:val="21"/>
-                <w:szCs w:val="21"/>
-              </w:rPr>
-              <w:t>: 0.62</w:t>
+              <w:t># cor: 0.62</w:t>
             </w:r>
           </w:p>
           <w:p>
@@ -3529,7 +3317,7 @@
               <w:wordWrap w:val="0"/>
               <w:jc w:val="center"/>
               <w:rPr>
-                <w:rFonts w:ascii="Courier New" w:hAnsi="Courier New" w:cs="Courier New" w:hint="eastAsia"/>
+                <w:rFonts w:ascii="Courier New" w:hAnsi="Courier New" w:cs="Courier New"/>
                 <w:color w:val="333333"/>
                 <w:sz w:val="21"/>
                 <w:szCs w:val="21"/>
@@ -3559,7 +3347,7 @@
                           <pic:cNvPicPr/>
                         </pic:nvPicPr>
                         <pic:blipFill>
-                          <a:blip r:embed="rId8">
+                          <a:blip r:embed="rId10">
                             <a:extLst>
                               <a:ext uri="{28A0092B-C50C-407E-A947-70E740481C1C}">
                                 <a14:useLocalDpi xmlns:a14="http://schemas.microsoft.com/office/drawing/2010/main" val="0"/>
@@ -3618,7 +3406,7 @@
         <w:ind w:right="480"/>
         <w:jc w:val="left"/>
         <w:rPr>
-          <w:rFonts w:ascii="Helvetica" w:eastAsia="굴림" w:hAnsi="Helvetica" w:cs="Helvetica" w:hint="eastAsia"/>
+          <w:rFonts w:ascii="Helvetica" w:eastAsia="굴림" w:hAnsi="Helvetica" w:cs="Helvetica"/>
           <w:color w:val="000000"/>
           <w:kern w:val="0"/>
           <w:szCs w:val="21"/>
@@ -3660,7 +3448,7 @@
         <w:ind w:leftChars="0" w:right="480"/>
         <w:jc w:val="left"/>
         <w:rPr>
-          <w:rFonts w:ascii="Helvetica" w:eastAsia="굴림" w:hAnsi="Helvetica" w:cs="Helvetica" w:hint="eastAsia"/>
+          <w:rFonts w:ascii="Helvetica" w:eastAsia="굴림" w:hAnsi="Helvetica" w:cs="Helvetica"/>
           <w:color w:val="000000"/>
           <w:kern w:val="0"/>
           <w:szCs w:val="21"/>
@@ -3930,7 +3718,6 @@
                 <w:szCs w:val="21"/>
               </w:rPr>
             </w:pPr>
-            <w:proofErr w:type="gramStart"/>
             <w:r>
               <w:rPr>
                 <w:rStyle w:val="kp"/>
@@ -3951,7 +3738,6 @@
               </w:rPr>
               <w:t>(</w:t>
             </w:r>
-            <w:proofErr w:type="gramEnd"/>
             <w:r>
               <w:rPr>
                 <w:rFonts w:ascii="Courier New" w:hAnsi="Courier New" w:cs="Courier New"/>
@@ -3990,7 +3776,6 @@
               </w:rPr>
               <w:t>(</w:t>
             </w:r>
-            <w:proofErr w:type="spellStart"/>
             <w:r>
               <w:rPr>
                 <w:rFonts w:ascii="Courier New" w:hAnsi="Courier New" w:cs="Courier New"/>
@@ -4036,17 +3821,7 @@
                 <w:sz w:val="21"/>
                 <w:szCs w:val="21"/>
               </w:rPr>
-              <w:t>circles</w:t>
-            </w:r>
-            <w:proofErr w:type="spellEnd"/>
-            <w:r>
-              <w:rPr>
-                <w:rFonts w:ascii="Courier New" w:hAnsi="Courier New" w:cs="Courier New"/>
-                <w:color w:val="333333"/>
-                <w:sz w:val="21"/>
-                <w:szCs w:val="21"/>
-              </w:rPr>
-              <w:t xml:space="preserve"> </w:t>
+              <w:t xml:space="preserve">circles </w:t>
             </w:r>
             <w:r>
               <w:rPr>
@@ -4178,7 +3953,7 @@
                           <pic:cNvPicPr/>
                         </pic:nvPicPr>
                         <pic:blipFill>
-                          <a:blip r:embed="rId9">
+                          <a:blip r:embed="rId11">
                             <a:extLst>
                               <a:ext uri="{28A0092B-C50C-407E-A947-70E740481C1C}">
                                 <a14:useLocalDpi xmlns:a14="http://schemas.microsoft.com/office/drawing/2010/main" val="0"/>
@@ -4217,7 +3992,7 @@
               <w:ind w:leftChars="0" w:left="760" w:right="480"/>
               <w:jc w:val="center"/>
               <w:rPr>
-                <w:rFonts w:ascii="Helvetica" w:eastAsia="굴림" w:hAnsi="Helvetica" w:cs="Helvetica" w:hint="eastAsia"/>
+                <w:rFonts w:ascii="Helvetica" w:eastAsia="굴림" w:hAnsi="Helvetica" w:cs="Helvetica"/>
                 <w:color w:val="000000"/>
                 <w:kern w:val="0"/>
                 <w:szCs w:val="21"/>
@@ -4238,7 +4013,7 @@
         <w:ind w:right="480"/>
         <w:jc w:val="left"/>
         <w:rPr>
-          <w:rFonts w:ascii="Helvetica" w:eastAsia="굴림" w:hAnsi="Helvetica" w:cs="Helvetica" w:hint="eastAsia"/>
+          <w:rFonts w:ascii="Helvetica" w:eastAsia="굴림" w:hAnsi="Helvetica" w:cs="Helvetica"/>
           <w:color w:val="000000"/>
           <w:kern w:val="0"/>
           <w:szCs w:val="21"/>
@@ -4346,31 +4121,56 @@
           <w:kern w:val="0"/>
           <w:szCs w:val="21"/>
         </w:rPr>
+        <w:t xml:space="preserve"> heatmap</w:t>
+      </w:r>
+      <w:r>
+        <w:rPr>
+          <w:rFonts w:ascii="Helvetica" w:eastAsia="굴림" w:hAnsi="Helvetica" w:cs="Helvetica"/>
+          <w:color w:val="000000"/>
+          <w:kern w:val="0"/>
+          <w:szCs w:val="21"/>
+        </w:rPr>
+        <w:t xml:space="preserve">, </w:t>
+      </w:r>
+      <w:r>
+        <w:rPr>
+          <w:rFonts w:ascii="Helvetica" w:eastAsia="굴림" w:hAnsi="Helvetica" w:cs="Helvetica" w:hint="eastAsia"/>
+          <w:color w:val="000000"/>
+          <w:kern w:val="0"/>
+          <w:szCs w:val="21"/>
+        </w:rPr>
+        <w:t>별그림</w:t>
+      </w:r>
+      <w:r>
+        <w:rPr>
+          <w:rFonts w:ascii="Helvetica" w:eastAsia="굴림" w:hAnsi="Helvetica" w:cs="Helvetica" w:hint="eastAsia"/>
+          <w:color w:val="000000"/>
+          <w:kern w:val="0"/>
+          <w:szCs w:val="21"/>
+        </w:rPr>
+        <w:t>,</w:t>
+      </w:r>
+      <w:r>
+        <w:rPr>
+          <w:rFonts w:ascii="Helvetica" w:eastAsia="굴림" w:hAnsi="Helvetica" w:cs="Helvetica"/>
+          <w:color w:val="000000"/>
+          <w:kern w:val="0"/>
+          <w:szCs w:val="21"/>
+        </w:rPr>
         <w:t xml:space="preserve"> </w:t>
       </w:r>
-      <w:proofErr w:type="spellStart"/>
-      <w:r>
-        <w:rPr>
-          <w:rFonts w:ascii="Helvetica" w:eastAsia="굴림" w:hAnsi="Helvetica" w:cs="Helvetica"/>
-          <w:color w:val="000000"/>
-          <w:kern w:val="0"/>
-          <w:szCs w:val="21"/>
-        </w:rPr>
-        <w:t>heatmap</w:t>
-      </w:r>
-      <w:proofErr w:type="spellEnd"/>
-      <w:r>
-        <w:rPr>
-          <w:rFonts w:ascii="Helvetica" w:eastAsia="굴림" w:hAnsi="Helvetica" w:cs="Helvetica"/>
-          <w:color w:val="000000"/>
-          <w:kern w:val="0"/>
-          <w:szCs w:val="21"/>
-        </w:rPr>
-        <w:t>으로</w:t>
-      </w:r>
-      <w:r>
-        <w:rPr>
-          <w:rFonts w:ascii="Helvetica" w:eastAsia="굴림" w:hAnsi="Helvetica" w:cs="Helvetica"/>
+      <w:r>
+        <w:rPr>
+          <w:rFonts w:ascii="Helvetica" w:eastAsia="굴림" w:hAnsi="Helvetica" w:cs="Helvetica" w:hint="eastAsia"/>
+          <w:color w:val="000000"/>
+          <w:kern w:val="0"/>
+          <w:szCs w:val="21"/>
+        </w:rPr>
+        <w:t>나이팅게일</w:t>
+      </w:r>
+      <w:r>
+        <w:rPr>
+          <w:rFonts w:ascii="Helvetica" w:eastAsia="굴림" w:hAnsi="Helvetica" w:cs="Helvetica" w:hint="eastAsia"/>
           <w:color w:val="000000"/>
           <w:kern w:val="0"/>
           <w:szCs w:val="21"/>
@@ -4379,6 +4179,35 @@
       </w:r>
       <w:r>
         <w:rPr>
+          <w:rFonts w:ascii="Helvetica" w:eastAsia="굴림" w:hAnsi="Helvetica" w:cs="Helvetica" w:hint="eastAsia"/>
+          <w:color w:val="000000"/>
+          <w:kern w:val="0"/>
+          <w:szCs w:val="21"/>
+        </w:rPr>
+        <w:t>차트로</w:t>
+      </w:r>
+      <w:bookmarkStart w:id="0" w:name="_GoBack"/>
+      <w:bookmarkEnd w:id="0"/>
+      <w:r>
+        <w:rPr>
+          <w:rFonts w:ascii="Helvetica" w:eastAsia="굴림" w:hAnsi="Helvetica" w:cs="Helvetica"/>
+          <w:color w:val="000000"/>
+          <w:kern w:val="0"/>
+          <w:szCs w:val="21"/>
+        </w:rPr>
+        <w:t>로</w:t>
+      </w:r>
+      <w:r>
+        <w:rPr>
+          <w:rFonts w:ascii="Helvetica" w:eastAsia="굴림" w:hAnsi="Helvetica" w:cs="Helvetica"/>
+          <w:color w:val="000000"/>
+          <w:kern w:val="0"/>
+          <w:szCs w:val="21"/>
+        </w:rPr>
+        <w:t xml:space="preserve"> </w:t>
+      </w:r>
+      <w:r>
+        <w:rPr>
           <w:rFonts w:ascii="Helvetica" w:eastAsia="굴림" w:hAnsi="Helvetica" w:cs="Helvetica"/>
           <w:color w:val="000000"/>
           <w:kern w:val="0"/>
@@ -4539,7 +4368,6 @@
         </w:rPr>
         <w:t xml:space="preserve"> </w:t>
       </w:r>
-      <w:proofErr w:type="spellStart"/>
       <w:r>
         <w:rPr>
           <w:rFonts w:ascii="Helvetica" w:eastAsia="굴림" w:hAnsi="Helvetica" w:cs="Helvetica"/>
@@ -4549,7 +4377,6 @@
         </w:rPr>
         <w:t>살피시오</w:t>
       </w:r>
-      <w:proofErr w:type="spellEnd"/>
       <w:r>
         <w:rPr>
           <w:rFonts w:ascii="Helvetica" w:eastAsia="굴림" w:hAnsi="Helvetica" w:cs="Helvetica"/>
@@ -4590,7 +4417,6 @@
                 <w:szCs w:val="21"/>
               </w:rPr>
             </w:pPr>
-            <w:proofErr w:type="gramStart"/>
             <w:r>
               <w:rPr>
                 <w:rFonts w:ascii="Courier New" w:hAnsi="Courier New" w:cs="Courier New"/>
@@ -4610,7 +4436,6 @@
               </w:rPr>
               <w:t>(</w:t>
             </w:r>
-            <w:proofErr w:type="gramEnd"/>
             <w:r>
               <w:rPr>
                 <w:rFonts w:ascii="Courier New" w:hAnsi="Courier New" w:cs="Courier New"/>
@@ -4700,7 +4525,6 @@
                 <w:szCs w:val="21"/>
               </w:rPr>
             </w:pPr>
-            <w:proofErr w:type="gramStart"/>
             <w:r>
               <w:rPr>
                 <w:rFonts w:ascii="Courier New" w:hAnsi="Courier New" w:cs="Courier New"/>
@@ -4720,7 +4544,6 @@
               </w:rPr>
               <w:t>(</w:t>
             </w:r>
-            <w:proofErr w:type="gramEnd"/>
             <w:r>
               <w:rPr>
                 <w:rFonts w:ascii="Courier New" w:hAnsi="Courier New" w:cs="Courier New"/>
@@ -4942,7 +4765,6 @@
               </w:rPr>
               <w:t xml:space="preserve"> </w:t>
             </w:r>
-            <w:proofErr w:type="spellStart"/>
             <w:r>
               <w:rPr>
                 <w:rFonts w:ascii="Courier New" w:hAnsi="Courier New" w:cs="Courier New"/>
@@ -4952,7 +4774,6 @@
               </w:rPr>
               <w:t>forcible_rape</w:t>
             </w:r>
-            <w:proofErr w:type="spellEnd"/>
             <w:r>
               <w:rPr>
                 <w:rFonts w:ascii="Courier New" w:hAnsi="Courier New" w:cs="Courier New" w:hint="eastAsia"/>
@@ -4998,7 +4819,6 @@
               </w:rPr>
               <w:t xml:space="preserve"> </w:t>
             </w:r>
-            <w:proofErr w:type="spellStart"/>
             <w:r>
               <w:rPr>
                 <w:rFonts w:ascii="Courier New" w:hAnsi="Courier New" w:cs="Courier New" w:hint="eastAsia"/>
@@ -5008,7 +4828,6 @@
               </w:rPr>
               <w:t>이상점인</w:t>
             </w:r>
-            <w:proofErr w:type="spellEnd"/>
             <w:r>
               <w:rPr>
                 <w:rFonts w:ascii="Courier New" w:hAnsi="Courier New" w:cs="Courier New" w:hint="eastAsia"/>
@@ -5018,25 +4837,14 @@
               </w:rPr>
               <w:t xml:space="preserve"> </w:t>
             </w:r>
-            <w:proofErr w:type="spellStart"/>
-            <w:r>
-              <w:rPr>
-                <w:rFonts w:ascii="Courier New" w:hAnsi="Courier New" w:cs="Courier New"/>
-                <w:color w:val="333333"/>
-                <w:sz w:val="21"/>
-                <w:szCs w:val="21"/>
-              </w:rPr>
-              <w:t>Alasaka</w:t>
-            </w:r>
-            <w:proofErr w:type="spellEnd"/>
-            <w:r>
-              <w:rPr>
-                <w:rFonts w:ascii="Courier New" w:hAnsi="Courier New" w:cs="Courier New"/>
-                <w:color w:val="333333"/>
-                <w:sz w:val="21"/>
-                <w:szCs w:val="21"/>
-              </w:rPr>
-              <w:t xml:space="preserve"> </w:t>
+            <w:r>
+              <w:rPr>
+                <w:rFonts w:ascii="Courier New" w:hAnsi="Courier New" w:cs="Courier New"/>
+                <w:color w:val="333333"/>
+                <w:sz w:val="21"/>
+                <w:szCs w:val="21"/>
+              </w:rPr>
+              <w:t xml:space="preserve">Alasaka </w:t>
             </w:r>
             <w:r>
               <w:rPr>
@@ -5090,7 +4898,7 @@
               <w:wordWrap w:val="0"/>
               <w:jc w:val="center"/>
               <w:rPr>
-                <w:rFonts w:ascii="Courier New" w:hAnsi="Courier New" w:cs="Courier New" w:hint="eastAsia"/>
+                <w:rFonts w:ascii="Courier New" w:hAnsi="Courier New" w:cs="Courier New"/>
                 <w:color w:val="333333"/>
                 <w:sz w:val="21"/>
                 <w:szCs w:val="21"/>
@@ -5120,7 +4928,7 @@
                           <pic:cNvPicPr/>
                         </pic:nvPicPr>
                         <pic:blipFill>
-                          <a:blip r:embed="rId10">
+                          <a:blip r:embed="rId12">
                             <a:extLst>
                               <a:ext uri="{28A0092B-C50C-407E-A947-70E740481C1C}">
                                 <a14:useLocalDpi xmlns:a14="http://schemas.microsoft.com/office/drawing/2010/main" val="0"/>
@@ -5178,7 +4986,6 @@
               </w:rPr>
               <w:t>=</w:t>
             </w:r>
-            <w:proofErr w:type="gramStart"/>
             <w:r>
               <w:rPr>
                 <w:rStyle w:val="kp"/>
@@ -5199,7 +5006,6 @@
               </w:rPr>
               <w:t>(</w:t>
             </w:r>
-            <w:proofErr w:type="gramEnd"/>
             <w:r>
               <w:rPr>
                 <w:rStyle w:val="kt"/>
@@ -5228,9 +5034,18 @@
                 <w:sz w:val="21"/>
                 <w:szCs w:val="21"/>
               </w:rPr>
-              <w:t xml:space="preserve">"United </w:t>
-            </w:r>
-            <w:proofErr w:type="spellStart"/>
+              <w:t>"United States"</w:t>
+            </w:r>
+            <w:r>
+              <w:rPr>
+                <w:rStyle w:val="p"/>
+                <w:rFonts w:ascii="Courier New" w:hAnsi="Courier New" w:cs="Courier New"/>
+                <w:color w:val="333333"/>
+                <w:sz w:val="21"/>
+                <w:szCs w:val="21"/>
+              </w:rPr>
+              <w:t>,</w:t>
+            </w:r>
             <w:r>
               <w:rPr>
                 <w:rStyle w:val="s"/>
@@ -5239,7 +5054,7 @@
                 <w:sz w:val="21"/>
                 <w:szCs w:val="21"/>
               </w:rPr>
-              <w:t>States"</w:t>
+              <w:t>"Alaska"</w:t>
             </w:r>
             <w:r>
               <w:rPr>
@@ -5259,38 +5074,7 @@
                 <w:sz w:val="21"/>
                 <w:szCs w:val="21"/>
               </w:rPr>
-              <w:t>"Alaska"</w:t>
-            </w:r>
-            <w:r>
-              <w:rPr>
-                <w:rStyle w:val="p"/>
-                <w:rFonts w:ascii="Courier New" w:hAnsi="Courier New" w:cs="Courier New"/>
-                <w:color w:val="333333"/>
-                <w:sz w:val="21"/>
-                <w:szCs w:val="21"/>
-              </w:rPr>
-              <w:t>,</w:t>
-            </w:r>
-            <w:r>
-              <w:rPr>
-                <w:rStyle w:val="s"/>
-                <w:rFonts w:ascii="Courier New" w:hAnsi="Courier New" w:cs="Courier New"/>
-                <w:color w:val="BA2121"/>
-                <w:sz w:val="21"/>
-                <w:szCs w:val="21"/>
-              </w:rPr>
-              <w:t>"District</w:t>
-            </w:r>
-            <w:proofErr w:type="spellEnd"/>
-            <w:r>
-              <w:rPr>
-                <w:rStyle w:val="s"/>
-                <w:rFonts w:ascii="Courier New" w:hAnsi="Courier New" w:cs="Courier New"/>
-                <w:color w:val="BA2121"/>
-                <w:sz w:val="21"/>
-                <w:szCs w:val="21"/>
-              </w:rPr>
-              <w:t xml:space="preserve"> of Columbia"</w:t>
+              <w:t>"District of Columbia"</w:t>
             </w:r>
             <w:r>
               <w:rPr>
@@ -5302,7 +5086,6 @@
               </w:rPr>
               <w:t>),</w:t>
             </w:r>
-            <w:proofErr w:type="spellStart"/>
             <w:r>
               <w:rPr>
                 <w:rFonts w:ascii="Courier New" w:hAnsi="Courier New" w:cs="Courier New"/>
@@ -5331,7 +5114,6 @@
               </w:rPr>
               <w:t>state</w:t>
             </w:r>
-            <w:proofErr w:type="spellEnd"/>
             <w:r>
               <w:rPr>
                 <w:rStyle w:val="p"/>
@@ -5435,8 +5217,6 @@
                 <w:szCs w:val="21"/>
               </w:rPr>
             </w:pPr>
-            <w:proofErr w:type="spellStart"/>
-            <w:proofErr w:type="gramStart"/>
             <w:r>
               <w:rPr>
                 <w:rFonts w:ascii="Courier New" w:hAnsi="Courier New" w:cs="Courier New"/>
@@ -5446,8 +5226,6 @@
               </w:rPr>
               <w:t>pairs.panels</w:t>
             </w:r>
-            <w:proofErr w:type="spellEnd"/>
-            <w:proofErr w:type="gramEnd"/>
             <w:r>
               <w:rPr>
                 <w:rStyle w:val="p"/>
@@ -5506,7 +5284,7 @@
               <w:ind w:left="480"/>
               <w:jc w:val="center"/>
               <w:rPr>
-                <w:rFonts w:ascii="Courier New" w:hAnsi="Courier New" w:cs="Courier New" w:hint="eastAsia"/>
+                <w:rFonts w:ascii="Courier New" w:hAnsi="Courier New" w:cs="Courier New"/>
                 <w:color w:val="333333"/>
                 <w:sz w:val="21"/>
                 <w:szCs w:val="21"/>
@@ -5610,7 +5388,7 @@
                           <pic:cNvPicPr/>
                         </pic:nvPicPr>
                         <pic:blipFill>
-                          <a:blip r:embed="rId11">
+                          <a:blip r:embed="rId13">
                             <a:extLst>
                               <a:ext uri="{28A0092B-C50C-407E-A947-70E740481C1C}">
                                 <a14:useLocalDpi xmlns:a14="http://schemas.microsoft.com/office/drawing/2010/main" val="0"/>
@@ -5685,7 +5463,6 @@
               </w:rPr>
               <w:t>(</w:t>
             </w:r>
-            <w:proofErr w:type="spellStart"/>
             <w:r>
               <w:rPr>
                 <w:rFonts w:ascii="Courier New" w:hAnsi="Courier New" w:cs="Courier New"/>
@@ -5695,7 +5472,6 @@
               </w:rPr>
               <w:t>RColorBrewer</w:t>
             </w:r>
-            <w:proofErr w:type="spellEnd"/>
             <w:r>
               <w:rPr>
                 <w:rStyle w:val="p"/>
@@ -5719,25 +5495,14 @@
                 <w:szCs w:val="21"/>
               </w:rPr>
             </w:pPr>
-            <w:proofErr w:type="spellStart"/>
-            <w:r>
-              <w:rPr>
-                <w:rFonts w:ascii="Courier New" w:hAnsi="Courier New" w:cs="Courier New"/>
-                <w:color w:val="333333"/>
-                <w:sz w:val="21"/>
-                <w:szCs w:val="21"/>
-              </w:rPr>
-              <w:t>TmpCrime</w:t>
-            </w:r>
-            <w:proofErr w:type="spellEnd"/>
-            <w:r>
-              <w:rPr>
-                <w:rFonts w:ascii="Courier New" w:hAnsi="Courier New" w:cs="Courier New"/>
-                <w:color w:val="333333"/>
-                <w:sz w:val="21"/>
-                <w:szCs w:val="21"/>
-              </w:rPr>
-              <w:t xml:space="preserve"> </w:t>
+            <w:r>
+              <w:rPr>
+                <w:rFonts w:ascii="Courier New" w:hAnsi="Courier New" w:cs="Courier New"/>
+                <w:color w:val="333333"/>
+                <w:sz w:val="21"/>
+                <w:szCs w:val="21"/>
+              </w:rPr>
+              <w:t xml:space="preserve">TmpCrime </w:t>
             </w:r>
             <w:r>
               <w:rPr>
@@ -5771,7 +5536,6 @@
                 <w:szCs w:val="21"/>
               </w:rPr>
             </w:pPr>
-            <w:proofErr w:type="spellStart"/>
             <w:r>
               <w:rPr>
                 <w:rStyle w:val="kp"/>
@@ -5782,7 +5546,6 @@
               </w:rPr>
               <w:t>rownames</w:t>
             </w:r>
-            <w:proofErr w:type="spellEnd"/>
             <w:r>
               <w:rPr>
                 <w:rStyle w:val="p"/>
@@ -5793,7 +5556,6 @@
               </w:rPr>
               <w:t>(</w:t>
             </w:r>
-            <w:proofErr w:type="spellStart"/>
             <w:r>
               <w:rPr>
                 <w:rFonts w:ascii="Courier New" w:hAnsi="Courier New" w:cs="Courier New"/>
@@ -5803,7 +5565,6 @@
               </w:rPr>
               <w:t>TmpCrime</w:t>
             </w:r>
-            <w:proofErr w:type="spellEnd"/>
             <w:r>
               <w:rPr>
                 <w:rStyle w:val="p"/>
@@ -5885,25 +5646,14 @@
                 <w:szCs w:val="21"/>
               </w:rPr>
             </w:pPr>
-            <w:proofErr w:type="spellStart"/>
-            <w:r>
-              <w:rPr>
-                <w:rFonts w:ascii="Courier New" w:hAnsi="Courier New" w:cs="Courier New"/>
-                <w:color w:val="333333"/>
-                <w:sz w:val="21"/>
-                <w:szCs w:val="21"/>
-              </w:rPr>
-              <w:t>TmpCrime</w:t>
-            </w:r>
-            <w:proofErr w:type="spellEnd"/>
-            <w:r>
-              <w:rPr>
-                <w:rFonts w:ascii="Courier New" w:hAnsi="Courier New" w:cs="Courier New"/>
-                <w:color w:val="333333"/>
-                <w:sz w:val="21"/>
-                <w:szCs w:val="21"/>
-              </w:rPr>
-              <w:t xml:space="preserve"> </w:t>
+            <w:r>
+              <w:rPr>
+                <w:rFonts w:ascii="Courier New" w:hAnsi="Courier New" w:cs="Courier New"/>
+                <w:color w:val="333333"/>
+                <w:sz w:val="21"/>
+                <w:szCs w:val="21"/>
+              </w:rPr>
+              <w:t xml:space="preserve">TmpCrime </w:t>
             </w:r>
             <w:r>
               <w:rPr>
@@ -5922,40 +5672,17 @@
                 <w:sz w:val="21"/>
                 <w:szCs w:val="21"/>
               </w:rPr>
-              <w:t xml:space="preserve"> </w:t>
-            </w:r>
-            <w:proofErr w:type="spellStart"/>
-            <w:proofErr w:type="gramStart"/>
-            <w:r>
-              <w:rPr>
-                <w:rFonts w:ascii="Courier New" w:hAnsi="Courier New" w:cs="Courier New"/>
-                <w:color w:val="333333"/>
-                <w:sz w:val="21"/>
-                <w:szCs w:val="21"/>
-              </w:rPr>
-              <w:t>TmpCrime</w:t>
-            </w:r>
-            <w:proofErr w:type="spellEnd"/>
-            <w:r>
-              <w:rPr>
-                <w:rStyle w:val="p"/>
-                <w:rFonts w:ascii="Courier New" w:hAnsi="Courier New" w:cs="Courier New"/>
-                <w:color w:val="333333"/>
-                <w:sz w:val="21"/>
-                <w:szCs w:val="21"/>
-              </w:rPr>
-              <w:t>[</w:t>
-            </w:r>
-            <w:proofErr w:type="gramEnd"/>
-            <w:r>
-              <w:rPr>
-                <w:rStyle w:val="p"/>
-                <w:rFonts w:ascii="Courier New" w:hAnsi="Courier New" w:cs="Courier New"/>
-                <w:color w:val="333333"/>
-                <w:sz w:val="21"/>
-                <w:szCs w:val="21"/>
-              </w:rPr>
-              <w:t>,</w:t>
+              <w:t xml:space="preserve"> TmpCrime</w:t>
+            </w:r>
+            <w:r>
+              <w:rPr>
+                <w:rStyle w:val="p"/>
+                <w:rFonts w:ascii="Courier New" w:hAnsi="Courier New" w:cs="Courier New"/>
+                <w:color w:val="333333"/>
+                <w:sz w:val="21"/>
+                <w:szCs w:val="21"/>
+              </w:rPr>
+              <w:t>[,</w:t>
             </w:r>
             <w:r>
               <w:rPr>
@@ -5990,7 +5717,54 @@
                 <w:szCs w:val="21"/>
               </w:rPr>
             </w:pPr>
-            <w:proofErr w:type="spellStart"/>
+            <w:r>
+              <w:rPr>
+                <w:rFonts w:ascii="Courier New" w:hAnsi="Courier New" w:cs="Courier New"/>
+                <w:color w:val="333333"/>
+                <w:sz w:val="21"/>
+                <w:szCs w:val="21"/>
+              </w:rPr>
+              <w:t xml:space="preserve">TmpCrime </w:t>
+            </w:r>
+            <w:r>
+              <w:rPr>
+                <w:rStyle w:val="o"/>
+                <w:rFonts w:ascii="Courier New" w:hAnsi="Courier New" w:cs="Courier New"/>
+                <w:color w:val="666666"/>
+                <w:sz w:val="21"/>
+                <w:szCs w:val="21"/>
+              </w:rPr>
+              <w:t>&lt;-</w:t>
+            </w:r>
+            <w:r>
+              <w:rPr>
+                <w:rFonts w:ascii="Courier New" w:hAnsi="Courier New" w:cs="Courier New"/>
+                <w:color w:val="333333"/>
+                <w:sz w:val="21"/>
+                <w:szCs w:val="21"/>
+              </w:rPr>
+              <w:t xml:space="preserve"> </w:t>
+            </w:r>
+            <w:r>
+              <w:rPr>
+                <w:rStyle w:val="kp"/>
+                <w:rFonts w:ascii="Courier New" w:hAnsi="Courier New" w:cs="Courier New"/>
+                <w:color w:val="008000"/>
+                <w:sz w:val="21"/>
+                <w:szCs w:val="21"/>
+              </w:rPr>
+              <w:t>as.matrix</w:t>
+            </w:r>
+            <w:r>
+              <w:rPr>
+                <w:rStyle w:val="p"/>
+                <w:rFonts w:ascii="Courier New" w:hAnsi="Courier New" w:cs="Courier New"/>
+                <w:color w:val="333333"/>
+                <w:sz w:val="21"/>
+                <w:szCs w:val="21"/>
+              </w:rPr>
+              <w:t>(</w:t>
+            </w:r>
             <w:r>
               <w:rPr>
                 <w:rFonts w:ascii="Courier New" w:hAnsi="Courier New" w:cs="Courier New"/>
@@ -6000,70 +5774,6 @@
               </w:rPr>
               <w:t>TmpCrime</w:t>
             </w:r>
-            <w:proofErr w:type="spellEnd"/>
-            <w:r>
-              <w:rPr>
-                <w:rFonts w:ascii="Courier New" w:hAnsi="Courier New" w:cs="Courier New"/>
-                <w:color w:val="333333"/>
-                <w:sz w:val="21"/>
-                <w:szCs w:val="21"/>
-              </w:rPr>
-              <w:t xml:space="preserve"> </w:t>
-            </w:r>
-            <w:r>
-              <w:rPr>
-                <w:rStyle w:val="o"/>
-                <w:rFonts w:ascii="Courier New" w:hAnsi="Courier New" w:cs="Courier New"/>
-                <w:color w:val="666666"/>
-                <w:sz w:val="21"/>
-                <w:szCs w:val="21"/>
-              </w:rPr>
-              <w:t>&lt;-</w:t>
-            </w:r>
-            <w:r>
-              <w:rPr>
-                <w:rFonts w:ascii="Courier New" w:hAnsi="Courier New" w:cs="Courier New"/>
-                <w:color w:val="333333"/>
-                <w:sz w:val="21"/>
-                <w:szCs w:val="21"/>
-              </w:rPr>
-              <w:t xml:space="preserve"> </w:t>
-            </w:r>
-            <w:proofErr w:type="spellStart"/>
-            <w:proofErr w:type="gramStart"/>
-            <w:r>
-              <w:rPr>
-                <w:rStyle w:val="kp"/>
-                <w:rFonts w:ascii="Courier New" w:hAnsi="Courier New" w:cs="Courier New"/>
-                <w:color w:val="008000"/>
-                <w:sz w:val="21"/>
-                <w:szCs w:val="21"/>
-              </w:rPr>
-              <w:t>as.matrix</w:t>
-            </w:r>
-            <w:proofErr w:type="spellEnd"/>
-            <w:proofErr w:type="gramEnd"/>
-            <w:r>
-              <w:rPr>
-                <w:rStyle w:val="p"/>
-                <w:rFonts w:ascii="Courier New" w:hAnsi="Courier New" w:cs="Courier New"/>
-                <w:color w:val="333333"/>
-                <w:sz w:val="21"/>
-                <w:szCs w:val="21"/>
-              </w:rPr>
-              <w:t>(</w:t>
-            </w:r>
-            <w:proofErr w:type="spellStart"/>
-            <w:r>
-              <w:rPr>
-                <w:rFonts w:ascii="Courier New" w:hAnsi="Courier New" w:cs="Courier New"/>
-                <w:color w:val="333333"/>
-                <w:sz w:val="21"/>
-                <w:szCs w:val="21"/>
-              </w:rPr>
-              <w:t>TmpCrime</w:t>
-            </w:r>
-            <w:proofErr w:type="spellEnd"/>
             <w:r>
               <w:rPr>
                 <w:rStyle w:val="p"/>
@@ -6087,7 +5797,6 @@
                 <w:szCs w:val="21"/>
               </w:rPr>
             </w:pPr>
-            <w:proofErr w:type="spellStart"/>
             <w:r>
               <w:rPr>
                 <w:rFonts w:ascii="Courier New" w:hAnsi="Courier New" w:cs="Courier New"/>
@@ -6097,7 +5806,6 @@
               </w:rPr>
               <w:t>heatmap</w:t>
             </w:r>
-            <w:proofErr w:type="spellEnd"/>
             <w:r>
               <w:rPr>
                 <w:rStyle w:val="p"/>
@@ -6108,8 +5816,6 @@
               </w:rPr>
               <w:t>(</w:t>
             </w:r>
-            <w:proofErr w:type="spellStart"/>
-            <w:proofErr w:type="gramStart"/>
             <w:r>
               <w:rPr>
                 <w:rFonts w:ascii="Courier New" w:hAnsi="Courier New" w:cs="Courier New"/>
@@ -6119,18 +5825,65 @@
               </w:rPr>
               <w:t>TmpCrime</w:t>
             </w:r>
-            <w:proofErr w:type="spellEnd"/>
-            <w:r>
-              <w:rPr>
-                <w:rStyle w:val="p"/>
-                <w:rFonts w:ascii="Courier New" w:hAnsi="Courier New" w:cs="Courier New"/>
-                <w:color w:val="333333"/>
-                <w:sz w:val="21"/>
-                <w:szCs w:val="21"/>
-              </w:rPr>
-              <w:t>[</w:t>
-            </w:r>
-            <w:proofErr w:type="gramEnd"/>
+            <w:r>
+              <w:rPr>
+                <w:rStyle w:val="p"/>
+                <w:rFonts w:ascii="Courier New" w:hAnsi="Courier New" w:cs="Courier New"/>
+                <w:color w:val="333333"/>
+                <w:sz w:val="21"/>
+                <w:szCs w:val="21"/>
+              </w:rPr>
+              <w:t>[,</w:t>
+            </w:r>
+            <w:r>
+              <w:rPr>
+                <w:rStyle w:val="m"/>
+                <w:rFonts w:ascii="Courier New" w:hAnsi="Courier New" w:cs="Courier New"/>
+                <w:color w:val="666666"/>
+                <w:sz w:val="21"/>
+                <w:szCs w:val="21"/>
+              </w:rPr>
+              <w:t>-8</w:t>
+            </w:r>
+            <w:r>
+              <w:rPr>
+                <w:rStyle w:val="p"/>
+                <w:rFonts w:ascii="Courier New" w:hAnsi="Courier New" w:cs="Courier New"/>
+                <w:color w:val="333333"/>
+                <w:sz w:val="21"/>
+                <w:szCs w:val="21"/>
+              </w:rPr>
+              <w:t>],</w:t>
+            </w:r>
+            <w:r>
+              <w:rPr>
+                <w:rFonts w:ascii="Courier New" w:hAnsi="Courier New" w:cs="Courier New"/>
+                <w:color w:val="333333"/>
+                <w:sz w:val="21"/>
+                <w:szCs w:val="21"/>
+              </w:rPr>
+              <w:t xml:space="preserve"> scale</w:t>
+            </w:r>
+            <w:r>
+              <w:rPr>
+                <w:rStyle w:val="o"/>
+                <w:rFonts w:ascii="Courier New" w:hAnsi="Courier New" w:cs="Courier New"/>
+                <w:color w:val="666666"/>
+                <w:sz w:val="21"/>
+                <w:szCs w:val="21"/>
+              </w:rPr>
+              <w:t>=</w:t>
+            </w:r>
+            <w:r>
+              <w:rPr>
+                <w:rStyle w:val="s"/>
+                <w:rFonts w:ascii="Courier New" w:hAnsi="Courier New" w:cs="Courier New"/>
+                <w:color w:val="BA2121"/>
+                <w:sz w:val="21"/>
+                <w:szCs w:val="21"/>
+              </w:rPr>
+              <w:t>"column"</w:t>
+            </w:r>
             <w:r>
               <w:rPr>
                 <w:rStyle w:val="p"/>
@@ -6143,85 +5896,25 @@
             </w:r>
             <w:r>
               <w:rPr>
-                <w:rStyle w:val="m"/>
+                <w:rFonts w:ascii="Courier New" w:hAnsi="Courier New" w:cs="Courier New"/>
+                <w:color w:val="333333"/>
+                <w:sz w:val="21"/>
+                <w:szCs w:val="21"/>
+              </w:rPr>
+              <w:t xml:space="preserve"> col</w:t>
+            </w:r>
+            <w:r>
+              <w:rPr>
+                <w:rStyle w:val="o"/>
                 <w:rFonts w:ascii="Courier New" w:hAnsi="Courier New" w:cs="Courier New"/>
                 <w:color w:val="666666"/>
                 <w:sz w:val="21"/>
                 <w:szCs w:val="21"/>
               </w:rPr>
-              <w:t>-8</w:t>
-            </w:r>
-            <w:r>
-              <w:rPr>
-                <w:rStyle w:val="p"/>
-                <w:rFonts w:ascii="Courier New" w:hAnsi="Courier New" w:cs="Courier New"/>
-                <w:color w:val="333333"/>
-                <w:sz w:val="21"/>
-                <w:szCs w:val="21"/>
-              </w:rPr>
-              <w:t>],</w:t>
-            </w:r>
-            <w:r>
-              <w:rPr>
-                <w:rFonts w:ascii="Courier New" w:hAnsi="Courier New" w:cs="Courier New"/>
-                <w:color w:val="333333"/>
-                <w:sz w:val="21"/>
-                <w:szCs w:val="21"/>
-              </w:rPr>
-              <w:t xml:space="preserve"> scale</w:t>
-            </w:r>
-            <w:r>
-              <w:rPr>
-                <w:rStyle w:val="o"/>
-                <w:rFonts w:ascii="Courier New" w:hAnsi="Courier New" w:cs="Courier New"/>
-                <w:color w:val="666666"/>
-                <w:sz w:val="21"/>
-                <w:szCs w:val="21"/>
-              </w:rPr>
               <w:t>=</w:t>
             </w:r>
             <w:r>
               <w:rPr>
-                <w:rStyle w:val="s"/>
-                <w:rFonts w:ascii="Courier New" w:hAnsi="Courier New" w:cs="Courier New"/>
-                <w:color w:val="BA2121"/>
-                <w:sz w:val="21"/>
-                <w:szCs w:val="21"/>
-              </w:rPr>
-              <w:t>"column"</w:t>
-            </w:r>
-            <w:r>
-              <w:rPr>
-                <w:rStyle w:val="p"/>
-                <w:rFonts w:ascii="Courier New" w:hAnsi="Courier New" w:cs="Courier New"/>
-                <w:color w:val="333333"/>
-                <w:sz w:val="21"/>
-                <w:szCs w:val="21"/>
-              </w:rPr>
-              <w:t>,</w:t>
-            </w:r>
-            <w:r>
-              <w:rPr>
-                <w:rFonts w:ascii="Courier New" w:hAnsi="Courier New" w:cs="Courier New"/>
-                <w:color w:val="333333"/>
-                <w:sz w:val="21"/>
-                <w:szCs w:val="21"/>
-              </w:rPr>
-              <w:t xml:space="preserve"> col</w:t>
-            </w:r>
-            <w:r>
-              <w:rPr>
-                <w:rStyle w:val="o"/>
-                <w:rFonts w:ascii="Courier New" w:hAnsi="Courier New" w:cs="Courier New"/>
-                <w:color w:val="666666"/>
-                <w:sz w:val="21"/>
-                <w:szCs w:val="21"/>
-              </w:rPr>
-              <w:t>=</w:t>
-            </w:r>
-            <w:proofErr w:type="spellStart"/>
-            <w:r>
-              <w:rPr>
                 <w:rFonts w:ascii="Courier New" w:hAnsi="Courier New" w:cs="Courier New"/>
                 <w:color w:val="333333"/>
                 <w:sz w:val="21"/>
@@ -6229,7 +5922,6 @@
               </w:rPr>
               <w:t>brewer.pal</w:t>
             </w:r>
-            <w:proofErr w:type="spellEnd"/>
             <w:r>
               <w:rPr>
                 <w:rStyle w:val="p"/>
@@ -6489,7 +6181,7 @@
               <w:shd w:val="clear" w:color="auto" w:fill="F7F7F7"/>
               <w:wordWrap w:val="0"/>
               <w:rPr>
-                <w:rFonts w:ascii="Courier New" w:hAnsi="Courier New" w:cs="Courier New" w:hint="eastAsia"/>
+                <w:rFonts w:ascii="Courier New" w:hAnsi="Courier New" w:cs="Courier New"/>
                 <w:color w:val="333333"/>
                 <w:sz w:val="21"/>
                 <w:szCs w:val="21"/>
@@ -6519,7 +6211,7 @@
                           <pic:cNvPicPr/>
                         </pic:nvPicPr>
                         <pic:blipFill rotWithShape="1">
-                          <a:blip r:embed="rId12">
+                          <a:blip r:embed="rId14">
                             <a:extLst>
                               <a:ext uri="{28A0092B-C50C-407E-A947-70E740481C1C}">
                                 <a14:useLocalDpi xmlns:a14="http://schemas.microsoft.com/office/drawing/2010/main" val="0"/>
@@ -6559,7 +6251,7 @@
               <w:shd w:val="clear" w:color="auto" w:fill="F7F7F7"/>
               <w:wordWrap w:val="0"/>
               <w:rPr>
-                <w:rFonts w:ascii="Courier New" w:hAnsi="Courier New" w:cs="Courier New" w:hint="eastAsia"/>
+                <w:rFonts w:ascii="Courier New" w:hAnsi="Courier New" w:cs="Courier New"/>
                 <w:color w:val="333333"/>
                 <w:sz w:val="21"/>
                 <w:szCs w:val="21"/>
@@ -6826,7 +6518,6 @@
         </w:rPr>
         <w:t xml:space="preserve"> </w:t>
       </w:r>
-      <w:proofErr w:type="spellStart"/>
       <w:r>
         <w:rPr>
           <w:rFonts w:ascii="Helvetica" w:hAnsi="Helvetica" w:cs="Helvetica"/>
@@ -6836,7 +6527,6 @@
         </w:rPr>
         <w:t>별그림</w:t>
       </w:r>
-      <w:proofErr w:type="spellEnd"/>
       <w:r>
         <w:rPr>
           <w:rFonts w:ascii="Helvetica" w:hAnsi="Helvetica" w:cs="Helvetica"/>
@@ -7098,7 +6788,6 @@
         </w:rPr>
         <w:t xml:space="preserve"> </w:t>
       </w:r>
-      <w:proofErr w:type="spellStart"/>
       <w:r>
         <w:rPr>
           <w:rFonts w:ascii="Helvetica" w:hAnsi="Helvetica" w:cs="Helvetica"/>
@@ -7108,7 +6797,6 @@
         </w:rPr>
         <w:t>변수적</w:t>
       </w:r>
-      <w:proofErr w:type="spellEnd"/>
       <w:r>
         <w:rPr>
           <w:rFonts w:ascii="Helvetica" w:hAnsi="Helvetica" w:cs="Helvetica"/>
@@ -7270,7 +6958,6 @@
                 <w:szCs w:val="21"/>
               </w:rPr>
             </w:pPr>
-            <w:proofErr w:type="spellStart"/>
             <w:r>
               <w:rPr>
                 <w:rStyle w:val="kp"/>
@@ -7281,7 +6968,6 @@
               </w:rPr>
               <w:t>rownames</w:t>
             </w:r>
-            <w:proofErr w:type="spellEnd"/>
             <w:r>
               <w:rPr>
                 <w:rStyle w:val="p"/>
@@ -7337,38 +7023,17 @@
                 <w:sz w:val="21"/>
                 <w:szCs w:val="21"/>
               </w:rPr>
-              <w:t xml:space="preserve"> </w:t>
-            </w:r>
-            <w:proofErr w:type="gramStart"/>
-            <w:r>
-              <w:rPr>
-                <w:rFonts w:ascii="Courier New" w:hAnsi="Courier New" w:cs="Courier New"/>
-                <w:color w:val="333333"/>
-                <w:sz w:val="21"/>
-                <w:szCs w:val="21"/>
-              </w:rPr>
-              <w:t>baseball</w:t>
-            </w:r>
-            <w:r>
-              <w:rPr>
-                <w:rStyle w:val="p"/>
-                <w:rFonts w:ascii="Courier New" w:hAnsi="Courier New" w:cs="Courier New"/>
-                <w:color w:val="333333"/>
-                <w:sz w:val="21"/>
-                <w:szCs w:val="21"/>
-              </w:rPr>
-              <w:t>[</w:t>
-            </w:r>
-            <w:proofErr w:type="gramEnd"/>
-            <w:r>
-              <w:rPr>
-                <w:rStyle w:val="p"/>
-                <w:rFonts w:ascii="Courier New" w:hAnsi="Courier New" w:cs="Courier New"/>
-                <w:color w:val="333333"/>
-                <w:sz w:val="21"/>
-                <w:szCs w:val="21"/>
-              </w:rPr>
-              <w:t>,</w:t>
+              <w:t xml:space="preserve"> baseball</w:t>
+            </w:r>
+            <w:r>
+              <w:rPr>
+                <w:rStyle w:val="p"/>
+                <w:rFonts w:ascii="Courier New" w:hAnsi="Courier New" w:cs="Courier New"/>
+                <w:color w:val="333333"/>
+                <w:sz w:val="21"/>
+                <w:szCs w:val="21"/>
+              </w:rPr>
+              <w:t>[,</w:t>
             </w:r>
             <w:r>
               <w:rPr>
@@ -7430,38 +7095,17 @@
                 <w:sz w:val="21"/>
                 <w:szCs w:val="21"/>
               </w:rPr>
-              <w:t xml:space="preserve"> </w:t>
-            </w:r>
-            <w:proofErr w:type="gramStart"/>
-            <w:r>
-              <w:rPr>
-                <w:rFonts w:ascii="Courier New" w:hAnsi="Courier New" w:cs="Courier New"/>
-                <w:color w:val="333333"/>
-                <w:sz w:val="21"/>
-                <w:szCs w:val="21"/>
-              </w:rPr>
-              <w:t>baseball</w:t>
-            </w:r>
-            <w:r>
-              <w:rPr>
-                <w:rStyle w:val="p"/>
-                <w:rFonts w:ascii="Courier New" w:hAnsi="Courier New" w:cs="Courier New"/>
-                <w:color w:val="333333"/>
-                <w:sz w:val="21"/>
-                <w:szCs w:val="21"/>
-              </w:rPr>
-              <w:t>[</w:t>
-            </w:r>
-            <w:proofErr w:type="gramEnd"/>
-            <w:r>
-              <w:rPr>
-                <w:rStyle w:val="p"/>
-                <w:rFonts w:ascii="Courier New" w:hAnsi="Courier New" w:cs="Courier New"/>
-                <w:color w:val="333333"/>
-                <w:sz w:val="21"/>
-                <w:szCs w:val="21"/>
-              </w:rPr>
-              <w:t>,</w:t>
+              <w:t xml:space="preserve"> baseball</w:t>
+            </w:r>
+            <w:r>
+              <w:rPr>
+                <w:rStyle w:val="p"/>
+                <w:rFonts w:ascii="Courier New" w:hAnsi="Courier New" w:cs="Courier New"/>
+                <w:color w:val="333333"/>
+                <w:sz w:val="21"/>
+                <w:szCs w:val="21"/>
+              </w:rPr>
+              <w:t>[,</w:t>
             </w:r>
             <w:r>
               <w:rPr>
@@ -7535,7 +7179,6 @@
                 <w:szCs w:val="21"/>
               </w:rPr>
             </w:pPr>
-            <w:proofErr w:type="gramStart"/>
             <w:r>
               <w:rPr>
                 <w:rFonts w:ascii="Courier New" w:hAnsi="Courier New" w:cs="Courier New"/>
@@ -7555,8 +7198,6 @@
               </w:rPr>
               <w:t>(</w:t>
             </w:r>
-            <w:proofErr w:type="spellStart"/>
-            <w:proofErr w:type="gramEnd"/>
             <w:r>
               <w:rPr>
                 <w:rFonts w:ascii="Courier New" w:hAnsi="Courier New" w:cs="Courier New"/>
@@ -7585,7 +7226,6 @@
               </w:rPr>
               <w:t>cex</w:t>
             </w:r>
-            <w:proofErr w:type="spellEnd"/>
             <w:r>
               <w:rPr>
                 <w:rStyle w:val="o"/>
@@ -7623,19 +7263,8 @@
                 <w:sz w:val="21"/>
                 <w:szCs w:val="21"/>
               </w:rPr>
-              <w:t xml:space="preserve"> </w:t>
-            </w:r>
-            <w:proofErr w:type="spellStart"/>
-            <w:r>
-              <w:rPr>
-                <w:rFonts w:ascii="Courier New" w:hAnsi="Courier New" w:cs="Courier New"/>
-                <w:color w:val="333333"/>
-                <w:sz w:val="21"/>
-                <w:szCs w:val="21"/>
-              </w:rPr>
-              <w:t>key.loc</w:t>
-            </w:r>
-            <w:proofErr w:type="spellEnd"/>
+              <w:t xml:space="preserve"> key.loc</w:t>
+            </w:r>
             <w:r>
               <w:rPr>
                 <w:rStyle w:val="o"/>
@@ -7706,25 +7335,14 @@
               </w:rPr>
               <w:t>),</w:t>
             </w:r>
-            <w:proofErr w:type="spellStart"/>
-            <w:r>
-              <w:rPr>
-                <w:rFonts w:ascii="Courier New" w:hAnsi="Courier New" w:cs="Courier New"/>
-                <w:color w:val="333333"/>
-                <w:sz w:val="21"/>
-                <w:szCs w:val="21"/>
-              </w:rPr>
-              <w:t>draw.segments</w:t>
-            </w:r>
-            <w:proofErr w:type="spellEnd"/>
-            <w:r>
-              <w:rPr>
-                <w:rFonts w:ascii="Courier New" w:hAnsi="Courier New" w:cs="Courier New"/>
-                <w:color w:val="333333"/>
-                <w:sz w:val="21"/>
-                <w:szCs w:val="21"/>
-              </w:rPr>
-              <w:t xml:space="preserve"> </w:t>
+            <w:r>
+              <w:rPr>
+                <w:rFonts w:ascii="Courier New" w:hAnsi="Courier New" w:cs="Courier New"/>
+                <w:color w:val="333333"/>
+                <w:sz w:val="21"/>
+                <w:szCs w:val="21"/>
+              </w:rPr>
+              <w:t xml:space="preserve">draw.segments </w:t>
             </w:r>
             <w:r>
               <w:rPr>
@@ -7805,7 +7423,7 @@
                           <pic:cNvPicPr/>
                         </pic:nvPicPr>
                         <pic:blipFill>
-                          <a:blip r:embed="rId13">
+                          <a:blip r:embed="rId15">
                             <a:extLst>
                               <a:ext uri="{28A0092B-C50C-407E-A947-70E740481C1C}">
                                 <a14:useLocalDpi xmlns:a14="http://schemas.microsoft.com/office/drawing/2010/main" val="0"/>
@@ -7842,7 +7460,7 @@
               <w:shd w:val="clear" w:color="auto" w:fill="F7F7F7"/>
               <w:wordWrap w:val="0"/>
               <w:rPr>
-                <w:rFonts w:ascii="Courier New" w:hAnsi="Courier New" w:cs="Courier New" w:hint="eastAsia"/>
+                <w:rFonts w:ascii="Courier New" w:hAnsi="Courier New" w:cs="Courier New"/>
                 <w:color w:val="333333"/>
                 <w:sz w:val="21"/>
                 <w:szCs w:val="21"/>
@@ -7872,7 +7490,6 @@
                 <w:szCs w:val="21"/>
               </w:rPr>
             </w:pPr>
-            <w:proofErr w:type="gramStart"/>
             <w:r>
               <w:rPr>
                 <w:rFonts w:ascii="Courier New" w:hAnsi="Courier New" w:cs="Courier New"/>
@@ -7892,8 +7509,6 @@
               </w:rPr>
               <w:t>(</w:t>
             </w:r>
-            <w:proofErr w:type="spellStart"/>
-            <w:proofErr w:type="gramEnd"/>
             <w:r>
               <w:rPr>
                 <w:rFonts w:ascii="Courier New" w:hAnsi="Courier New" w:cs="Courier New"/>
@@ -7922,7 +7537,6 @@
               </w:rPr>
               <w:t>cex</w:t>
             </w:r>
-            <w:proofErr w:type="spellEnd"/>
             <w:r>
               <w:rPr>
                 <w:rStyle w:val="o"/>
@@ -7960,19 +7574,8 @@
                 <w:sz w:val="21"/>
                 <w:szCs w:val="21"/>
               </w:rPr>
-              <w:t xml:space="preserve"> </w:t>
-            </w:r>
-            <w:proofErr w:type="spellStart"/>
-            <w:r>
-              <w:rPr>
-                <w:rFonts w:ascii="Courier New" w:hAnsi="Courier New" w:cs="Courier New"/>
-                <w:color w:val="333333"/>
-                <w:sz w:val="21"/>
-                <w:szCs w:val="21"/>
-              </w:rPr>
-              <w:t>key.loc</w:t>
-            </w:r>
-            <w:proofErr w:type="spellEnd"/>
+              <w:t xml:space="preserve"> key.loc</w:t>
+            </w:r>
             <w:r>
               <w:rPr>
                 <w:rStyle w:val="o"/>
@@ -8066,7 +7669,7 @@
               <w:wordWrap w:val="0"/>
               <w:ind w:firstLineChars="350" w:firstLine="735"/>
               <w:rPr>
-                <w:rFonts w:ascii="Courier New" w:hAnsi="Courier New" w:cs="Courier New" w:hint="eastAsia"/>
+                <w:rFonts w:ascii="Courier New" w:hAnsi="Courier New" w:cs="Courier New"/>
                 <w:color w:val="333333"/>
                 <w:sz w:val="21"/>
                 <w:szCs w:val="21"/>
@@ -8096,7 +7699,7 @@
                           <pic:cNvPicPr/>
                         </pic:nvPicPr>
                         <pic:blipFill>
-                          <a:blip r:embed="rId14">
+                          <a:blip r:embed="rId16">
                             <a:extLst>
                               <a:ext uri="{28A0092B-C50C-407E-A947-70E740481C1C}">
                                 <a14:useLocalDpi xmlns:a14="http://schemas.microsoft.com/office/drawing/2010/main" val="0"/>
@@ -8122,8 +7725,6 @@
                 </wp:inline>
               </w:drawing>
             </w:r>
-            <w:bookmarkStart w:id="0" w:name="_GoBack"/>
-            <w:bookmarkEnd w:id="0"/>
           </w:p>
           <w:p>
             <w:pPr>
@@ -8227,47 +7828,14 @@
                 <w:szCs w:val="21"/>
               </w:rPr>
             </w:pPr>
-            <w:proofErr w:type="spellStart"/>
-            <w:r>
-              <w:rPr>
-                <w:rFonts w:ascii="Courier New" w:hAnsi="Courier New" w:cs="Courier New"/>
-                <w:color w:val="333333"/>
-                <w:sz w:val="21"/>
-                <w:szCs w:val="21"/>
-              </w:rPr>
-              <w:t>tmpBase</w:t>
-            </w:r>
-            <w:proofErr w:type="spellEnd"/>
-            <w:r>
-              <w:rPr>
-                <w:rFonts w:ascii="Courier New" w:hAnsi="Courier New" w:cs="Courier New"/>
-                <w:color w:val="333333"/>
-                <w:sz w:val="21"/>
-                <w:szCs w:val="21"/>
-              </w:rPr>
-              <w:t xml:space="preserve"> &lt;- </w:t>
-            </w:r>
-            <w:proofErr w:type="spellStart"/>
-            <w:proofErr w:type="gramStart"/>
-            <w:r>
-              <w:rPr>
-                <w:rFonts w:ascii="Courier New" w:hAnsi="Courier New" w:cs="Courier New"/>
-                <w:color w:val="333333"/>
-                <w:sz w:val="21"/>
-                <w:szCs w:val="21"/>
-              </w:rPr>
-              <w:t>as.matrix</w:t>
-            </w:r>
-            <w:proofErr w:type="spellEnd"/>
-            <w:proofErr w:type="gramEnd"/>
-            <w:r>
-              <w:rPr>
-                <w:rFonts w:ascii="Courier New" w:hAnsi="Courier New" w:cs="Courier New"/>
-                <w:color w:val="333333"/>
-                <w:sz w:val="21"/>
-                <w:szCs w:val="21"/>
-              </w:rPr>
-              <w:t>(baseball)</w:t>
+            <w:r>
+              <w:rPr>
+                <w:rFonts w:ascii="Courier New" w:hAnsi="Courier New" w:cs="Courier New"/>
+                <w:color w:val="333333"/>
+                <w:sz w:val="21"/>
+                <w:szCs w:val="21"/>
+              </w:rPr>
+              <w:t>tmpBase &lt;- as.matrix(baseball)</w:t>
             </w:r>
           </w:p>
           <w:p>
@@ -8283,8 +7851,6 @@
                 <w:szCs w:val="21"/>
               </w:rPr>
             </w:pPr>
-            <w:proofErr w:type="spellStart"/>
-            <w:proofErr w:type="gramStart"/>
             <w:r>
               <w:rPr>
                 <w:rFonts w:ascii="Courier New" w:hAnsi="Courier New" w:cs="Courier New" w:hint="eastAsia"/>
@@ -8301,58 +7867,7 @@
                 <w:sz w:val="21"/>
                 <w:szCs w:val="21"/>
               </w:rPr>
-              <w:t>eatmap</w:t>
-            </w:r>
-            <w:proofErr w:type="spellEnd"/>
-            <w:r>
-              <w:rPr>
-                <w:rFonts w:ascii="Courier New" w:hAnsi="Courier New" w:cs="Courier New"/>
-                <w:color w:val="333333"/>
-                <w:sz w:val="21"/>
-                <w:szCs w:val="21"/>
-              </w:rPr>
-              <w:t>(</w:t>
-            </w:r>
-            <w:proofErr w:type="spellStart"/>
-            <w:proofErr w:type="gramEnd"/>
-            <w:r>
-              <w:rPr>
-                <w:rFonts w:ascii="Courier New" w:hAnsi="Courier New" w:cs="Courier New"/>
-                <w:color w:val="333333"/>
-                <w:sz w:val="21"/>
-                <w:szCs w:val="21"/>
-              </w:rPr>
-              <w:t>tmpBase</w:t>
-            </w:r>
-            <w:proofErr w:type="spellEnd"/>
-            <w:r>
-              <w:rPr>
-                <w:rFonts w:ascii="Courier New" w:hAnsi="Courier New" w:cs="Courier New"/>
-                <w:color w:val="333333"/>
-                <w:sz w:val="21"/>
-                <w:szCs w:val="21"/>
-              </w:rPr>
-              <w:t>, scale="column", col=</w:t>
-            </w:r>
-            <w:proofErr w:type="spellStart"/>
-            <w:r>
-              <w:rPr>
-                <w:rFonts w:ascii="Courier New" w:hAnsi="Courier New" w:cs="Courier New"/>
-                <w:color w:val="333333"/>
-                <w:sz w:val="21"/>
-                <w:szCs w:val="21"/>
-              </w:rPr>
-              <w:t>brewer.pal</w:t>
-            </w:r>
-            <w:proofErr w:type="spellEnd"/>
-            <w:r>
-              <w:rPr>
-                <w:rFonts w:ascii="Courier New" w:hAnsi="Courier New" w:cs="Courier New"/>
-                <w:color w:val="333333"/>
-                <w:sz w:val="21"/>
-                <w:szCs w:val="21"/>
-              </w:rPr>
-              <w:t>(9,"Blues"))</w:t>
+              <w:t>eatmap(tmpBase, scale="column", col=brewer.pal(9,"Blues"))</w:t>
             </w:r>
           </w:p>
           <w:p>
@@ -8392,7 +7907,7 @@
                           <pic:cNvPicPr/>
                         </pic:nvPicPr>
                         <pic:blipFill rotWithShape="1">
-                          <a:blip r:embed="rId15">
+                          <a:blip r:embed="rId17">
                             <a:extLst>
                               <a:ext uri="{28A0092B-C50C-407E-A947-70E740481C1C}">
                                 <a14:useLocalDpi xmlns:a14="http://schemas.microsoft.com/office/drawing/2010/main" val="0"/>
@@ -8433,7 +7948,7 @@
               <w:wordWrap w:val="0"/>
               <w:ind w:firstLineChars="200" w:firstLine="420"/>
               <w:rPr>
-                <w:rFonts w:ascii="Courier New" w:hAnsi="Courier New" w:cs="Courier New" w:hint="eastAsia"/>
+                <w:rFonts w:ascii="Courier New" w:hAnsi="Courier New" w:cs="Courier New"/>
                 <w:color w:val="333333"/>
                 <w:sz w:val="21"/>
                 <w:szCs w:val="21"/>
@@ -8443,13 +7958,7 @@
         </w:tc>
       </w:tr>
     </w:tbl>
-    <w:p>
-      <w:pPr>
-        <w:rPr>
-          <w:rFonts w:hint="eastAsia"/>
-        </w:rPr>
-      </w:pPr>
-    </w:p>
+    <w:p/>
     <w:sectPr>
       <w:pgSz w:w="11906" w:h="16838"/>
       <w:pgMar w:top="1701" w:right="1440" w:bottom="1440" w:left="1440" w:header="851" w:footer="992" w:gutter="0"/>
@@ -8458,6 +7967,56 @@
     </w:sectPr>
   </w:body>
 </w:document>
+</file>
+
+<file path=word/endnotes.xml><?xml version="1.0" encoding="utf-8"?>
+<w:endnotes xmlns:wpc="http://schemas.microsoft.com/office/word/2010/wordprocessingCanvas" xmlns:cx="http://schemas.microsoft.com/office/drawing/2014/chartex" xmlns:cx1="http://schemas.microsoft.com/office/drawing/2015/9/8/chartex" xmlns:cx2="http://schemas.microsoft.com/office/drawing/2015/10/21/chartex" xmlns:mc="http://schemas.openxmlformats.org/markup-compatibility/2006" xmlns:o="urn:schemas-microsoft-com:office:office" xmlns:r="http://schemas.openxmlformats.org/officeDocument/2006/relationships" xmlns:m="http://schemas.openxmlformats.org/officeDocument/2006/math" xmlns:v="urn:schemas-microsoft-com:vml" xmlns:wp14="http://schemas.microsoft.com/office/word/2010/wordprocessingDrawing" xmlns:wp="http://schemas.openxmlformats.org/drawingml/2006/wordprocessingDrawing" xmlns:w10="urn:schemas-microsoft-com:office:word" xmlns:w="http://schemas.openxmlformats.org/wordprocessingml/2006/main" xmlns:w14="http://schemas.microsoft.com/office/word/2010/wordml" xmlns:w15="http://schemas.microsoft.com/office/word/2012/wordml" xmlns:w16se="http://schemas.microsoft.com/office/word/2015/wordml/symex" xmlns:wpg="http://schemas.microsoft.com/office/word/2010/wordprocessingGroup" xmlns:wpi="http://schemas.microsoft.com/office/word/2010/wordprocessingInk" xmlns:wne="http://schemas.microsoft.com/office/word/2006/wordml" xmlns:wps="http://schemas.microsoft.com/office/word/2010/wordprocessingShape" mc:Ignorable="w14 w15 w16se wp14">
+  <w:endnote w:type="separator" w:id="-1">
+    <w:p>
+      <w:pPr>
+        <w:spacing w:after="0" w:line="240" w:lineRule="auto"/>
+      </w:pPr>
+      <w:r>
+        <w:separator/>
+      </w:r>
+    </w:p>
+  </w:endnote>
+  <w:endnote w:type="continuationSeparator" w:id="0">
+    <w:p>
+      <w:pPr>
+        <w:spacing w:after="0" w:line="240" w:lineRule="auto"/>
+      </w:pPr>
+      <w:r>
+        <w:continuationSeparator/>
+      </w:r>
+    </w:p>
+  </w:endnote>
+</w:endnotes>
+</file>
+
+<file path=word/footnotes.xml><?xml version="1.0" encoding="utf-8"?>
+<w:footnotes xmlns:wpc="http://schemas.microsoft.com/office/word/2010/wordprocessingCanvas" xmlns:cx="http://schemas.microsoft.com/office/drawing/2014/chartex" xmlns:cx1="http://schemas.microsoft.com/office/drawing/2015/9/8/chartex" xmlns:cx2="http://schemas.microsoft.com/office/drawing/2015/10/21/chartex" xmlns:mc="http://schemas.openxmlformats.org/markup-compatibility/2006" xmlns:o="urn:schemas-microsoft-com:office:office" xmlns:r="http://schemas.openxmlformats.org/officeDocument/2006/relationships" xmlns:m="http://schemas.openxmlformats.org/officeDocument/2006/math" xmlns:v="urn:schemas-microsoft-com:vml" xmlns:wp14="http://schemas.microsoft.com/office/word/2010/wordprocessingDrawing" xmlns:wp="http://schemas.openxmlformats.org/drawingml/2006/wordprocessingDrawing" xmlns:w10="urn:schemas-microsoft-com:office:word" xmlns:w="http://schemas.openxmlformats.org/wordprocessingml/2006/main" xmlns:w14="http://schemas.microsoft.com/office/word/2010/wordml" xmlns:w15="http://schemas.microsoft.com/office/word/2012/wordml" xmlns:w16se="http://schemas.microsoft.com/office/word/2015/wordml/symex" xmlns:wpg="http://schemas.microsoft.com/office/word/2010/wordprocessingGroup" xmlns:wpi="http://schemas.microsoft.com/office/word/2010/wordprocessingInk" xmlns:wne="http://schemas.microsoft.com/office/word/2006/wordml" xmlns:wps="http://schemas.microsoft.com/office/word/2010/wordprocessingShape" mc:Ignorable="w14 w15 w16se wp14">
+  <w:footnote w:type="separator" w:id="-1">
+    <w:p>
+      <w:pPr>
+        <w:spacing w:after="0" w:line="240" w:lineRule="auto"/>
+      </w:pPr>
+      <w:r>
+        <w:separator/>
+      </w:r>
+    </w:p>
+  </w:footnote>
+  <w:footnote w:type="continuationSeparator" w:id="0">
+    <w:p>
+      <w:pPr>
+        <w:spacing w:after="0" w:line="240" w:lineRule="auto"/>
+      </w:pPr>
+      <w:r>
+        <w:continuationSeparator/>
+      </w:r>
+    </w:p>
+  </w:footnote>
+</w:footnotes>
 </file>
 
 <file path=word/numbering.xml><?xml version="1.0" encoding="utf-8"?>
@@ -9833,6 +9392,7 @@
     <w:lsdException w:name="HTML Sample" w:semiHidden="1" w:unhideWhenUsed="1"/>
     <w:lsdException w:name="HTML Typewriter" w:semiHidden="1" w:unhideWhenUsed="1"/>
     <w:lsdException w:name="HTML Variable" w:semiHidden="1" w:unhideWhenUsed="1"/>
+    <w:lsdException w:name="Normal Table" w:semiHidden="1" w:unhideWhenUsed="1"/>
     <w:lsdException w:name="annotation subject" w:semiHidden="1" w:unhideWhenUsed="1"/>
     <w:lsdException w:name="No List" w:semiHidden="1" w:unhideWhenUsed="1"/>
     <w:lsdException w:name="Outline List 1" w:semiHidden="1" w:unhideWhenUsed="1"/>
@@ -9879,8 +9439,10 @@
     <w:lsdException w:name="Table Subtle 2" w:semiHidden="1" w:unhideWhenUsed="1"/>
     <w:lsdException w:name="Table Web 1" w:semiHidden="1" w:unhideWhenUsed="1"/>
     <w:lsdException w:name="Table Web 2" w:semiHidden="1" w:unhideWhenUsed="1"/>
+    <w:lsdException w:name="Table Web 3" w:semiHidden="1" w:unhideWhenUsed="1"/>
     <w:lsdException w:name="Balloon Text" w:semiHidden="1" w:unhideWhenUsed="1"/>
     <w:lsdException w:name="Table Grid" w:uiPriority="39"/>
+    <w:lsdException w:name="Table Theme" w:semiHidden="1" w:unhideWhenUsed="1"/>
     <w:lsdException w:name="Placeholder Text" w:semiHidden="1"/>
     <w:lsdException w:name="No Spacing" w:uiPriority="1" w:qFormat="1"/>
     <w:lsdException w:name="Light Shading" w:uiPriority="60"/>
@@ -10409,6 +9971,50 @@
     <w:basedOn w:val="a0"/>
     <w:rsid w:val="00FE40EE"/>
   </w:style>
+  <w:style w:type="paragraph" w:styleId="a5">
+    <w:name w:val="header"/>
+    <w:basedOn w:val="a"/>
+    <w:link w:val="Char"/>
+    <w:uiPriority w:val="99"/>
+    <w:unhideWhenUsed/>
+    <w:rsid w:val="001203B4"/>
+    <w:pPr>
+      <w:tabs>
+        <w:tab w:val="center" w:pos="4513"/>
+        <w:tab w:val="right" w:pos="9026"/>
+      </w:tabs>
+      <w:snapToGrid w:val="0"/>
+    </w:pPr>
+  </w:style>
+  <w:style w:type="character" w:customStyle="1" w:styleId="Char">
+    <w:name w:val="머리글 Char"/>
+    <w:basedOn w:val="a0"/>
+    <w:link w:val="a5"/>
+    <w:uiPriority w:val="99"/>
+    <w:rsid w:val="001203B4"/>
+  </w:style>
+  <w:style w:type="paragraph" w:styleId="a6">
+    <w:name w:val="footer"/>
+    <w:basedOn w:val="a"/>
+    <w:link w:val="Char0"/>
+    <w:uiPriority w:val="99"/>
+    <w:unhideWhenUsed/>
+    <w:rsid w:val="001203B4"/>
+    <w:pPr>
+      <w:tabs>
+        <w:tab w:val="center" w:pos="4513"/>
+        <w:tab w:val="right" w:pos="9026"/>
+      </w:tabs>
+      <w:snapToGrid w:val="0"/>
+    </w:pPr>
+  </w:style>
+  <w:style w:type="character" w:customStyle="1" w:styleId="Char0">
+    <w:name w:val="바닥글 Char"/>
+    <w:basedOn w:val="a0"/>
+    <w:link w:val="a6"/>
+    <w:uiPriority w:val="99"/>
+    <w:rsid w:val="001203B4"/>
+  </w:style>
 </w:styles>
 </file>
 

</xml_diff>